<commit_message>
add by rajeev on 07-02-19
</commit_message>
<xml_diff>
--- a/EffectiveSTL/Chaptor_01_EffectiveSTL_Containers.docx
+++ b/EffectiveSTL/Chaptor_01_EffectiveSTL_Containers.docx
@@ -18,18 +18,7 @@
           <w:sz w:val="36"/>
           <w:szCs w:val="36"/>
         </w:rPr>
-        <w:t xml:space="preserve">Chaptor-01         </w:t>
-      </w:r>
-      <w:bookmarkStart w:id="0" w:name="_GoBack"/>
-      <w:bookmarkEnd w:id="0"/>
-      <w:r>
-        <w:rPr>
-          <w:b/>
-          <w:bCs/>
-          <w:sz w:val="36"/>
-          <w:szCs w:val="36"/>
-        </w:rPr>
-        <w:t>Containers</w:t>
+        <w:t>Chaptor-01         Containers</w:t>
       </w:r>
     </w:p>
     <w:p>
@@ -18402,13 +18391,2597 @@
         <w:adjustRightInd w:val="0"/>
         <w:spacing w:after="0" w:line="240" w:lineRule="auto"/>
         <w:rPr>
-          <w:rFonts w:ascii="Arial" w:hAnsi="Arial" w:cs="Arial"/>
+          <w:rFonts w:ascii="Arial,Bold" w:hAnsi="Arial,Bold" w:cs="Arial,Bold"/>
+          <w:b/>
+          <w:bCs/>
+          <w:sz w:val="32"/>
+          <w:szCs w:val="32"/>
+        </w:rPr>
+      </w:pPr>
+      <w:r>
+        <w:rPr>
+          <w:rFonts w:ascii="Arial,Bold" w:hAnsi="Arial,Bold" w:cs="Arial,Bold"/>
+          <w:b/>
+          <w:bCs/>
+          <w:sz w:val="32"/>
+          <w:szCs w:val="32"/>
+        </w:rPr>
+        <w:lastRenderedPageBreak/>
+        <w:t>Item 12. Have realistic expectations about the thread safety of STL</w:t>
+      </w:r>
+    </w:p>
+    <w:p>
+      <w:pPr>
+        <w:rPr>
+          <w:rFonts w:ascii="Arial,Bold" w:hAnsi="Arial,Bold" w:cs="Arial,Bold"/>
+          <w:b/>
+          <w:bCs/>
+          <w:sz w:val="32"/>
+          <w:szCs w:val="32"/>
+        </w:rPr>
+      </w:pPr>
+      <w:r>
+        <w:rPr>
+          <w:rFonts w:ascii="Arial,Bold" w:hAnsi="Arial,Bold" w:cs="Arial,Bold"/>
+          <w:b/>
+          <w:bCs/>
+          <w:sz w:val="32"/>
+          <w:szCs w:val="32"/>
+        </w:rPr>
+        <w:t>containers.</w:t>
+      </w:r>
+    </w:p>
+    <w:p>
+      <w:pPr>
+        <w:autoSpaceDE w:val="0"/>
+        <w:autoSpaceDN w:val="0"/>
+        <w:adjustRightInd w:val="0"/>
+        <w:spacing w:after="0" w:line="240" w:lineRule="auto"/>
+        <w:rPr>
+          <w:rFonts w:ascii="Times New Roman" w:hAnsi="Times New Roman" w:cs="Times New Roman"/>
+          <w:sz w:val="28"/>
+          <w:szCs w:val="28"/>
+        </w:rPr>
+      </w:pPr>
+      <w:r>
+        <w:rPr>
+          <w:rFonts w:ascii="Times New Roman" w:hAnsi="Times New Roman" w:cs="Times New Roman"/>
+          <w:sz w:val="28"/>
+          <w:szCs w:val="28"/>
+        </w:rPr>
+        <w:t>STL Container, we can hope for below point but not decently can expect. Some implementations offer these guarantees, but some do not.</w:t>
+      </w:r>
+    </w:p>
+    <w:p>
+      <w:pPr>
+        <w:autoSpaceDE w:val="0"/>
+        <w:autoSpaceDN w:val="0"/>
+        <w:adjustRightInd w:val="0"/>
+        <w:spacing w:after="0" w:line="240" w:lineRule="auto"/>
+        <w:rPr>
+          <w:rFonts w:ascii="Times New Roman" w:hAnsi="Times New Roman" w:cs="Times New Roman"/>
+          <w:sz w:val="28"/>
+          <w:szCs w:val="28"/>
+        </w:rPr>
+      </w:pPr>
+    </w:p>
+    <w:p>
+      <w:pPr>
+        <w:pStyle w:val="ListParagraph"/>
+        <w:numPr>
+          <w:ilvl w:val="0"/>
+          <w:numId w:val="11"/>
+        </w:numPr>
+        <w:autoSpaceDE w:val="0"/>
+        <w:autoSpaceDN w:val="0"/>
+        <w:adjustRightInd w:val="0"/>
+        <w:spacing w:after="0" w:line="240" w:lineRule="auto"/>
+        <w:ind w:left="360"/>
+        <w:rPr>
+          <w:rFonts w:ascii="Times New Roman" w:hAnsi="Times New Roman" w:cs="Times New Roman"/>
+          <w:sz w:val="28"/>
+          <w:szCs w:val="28"/>
+        </w:rPr>
+      </w:pPr>
+      <w:r>
+        <w:rPr>
+          <w:rFonts w:ascii="Times New Roman" w:hAnsi="Times New Roman" w:cs="Times New Roman"/>
+          <w:sz w:val="28"/>
+          <w:szCs w:val="28"/>
+        </w:rPr>
+        <w:t>Multiple readers are safe. Multiple threads may simultaneously read the contents of a single container, and this will work correctly. Naturally, there must not be any writers acting on the container during the reads.</w:t>
+      </w:r>
+    </w:p>
+    <w:p>
+      <w:pPr>
+        <w:autoSpaceDE w:val="0"/>
+        <w:autoSpaceDN w:val="0"/>
+        <w:adjustRightInd w:val="0"/>
+        <w:spacing w:after="0" w:line="240" w:lineRule="auto"/>
+        <w:rPr>
+          <w:rFonts w:ascii="Times New Roman" w:hAnsi="Times New Roman" w:cs="Times New Roman"/>
+          <w:sz w:val="28"/>
+          <w:szCs w:val="28"/>
+        </w:rPr>
+      </w:pPr>
+    </w:p>
+    <w:p>
+      <w:pPr>
+        <w:pStyle w:val="ListParagraph"/>
+        <w:numPr>
+          <w:ilvl w:val="0"/>
+          <w:numId w:val="11"/>
+        </w:numPr>
+        <w:autoSpaceDE w:val="0"/>
+        <w:autoSpaceDN w:val="0"/>
+        <w:adjustRightInd w:val="0"/>
+        <w:spacing w:after="0" w:line="240" w:lineRule="auto"/>
+        <w:ind w:left="360"/>
+        <w:rPr>
+          <w:rFonts w:ascii="Times New Roman" w:hAnsi="Times New Roman" w:cs="Times New Roman"/>
+          <w:sz w:val="28"/>
+          <w:szCs w:val="28"/>
+        </w:rPr>
+      </w:pPr>
+      <w:r>
+        <w:rPr>
+          <w:rFonts w:ascii="Times New Roman" w:hAnsi="Times New Roman" w:cs="Times New Roman"/>
+          <w:sz w:val="28"/>
+          <w:szCs w:val="28"/>
+        </w:rPr>
+        <w:t>Multiple writers to different containers are safe. Multiple threads may simultaneously write to different containers.</w:t>
+      </w:r>
+    </w:p>
+    <w:p>
+      <w:pPr>
+        <w:autoSpaceDE w:val="0"/>
+        <w:autoSpaceDN w:val="0"/>
+        <w:adjustRightInd w:val="0"/>
+        <w:spacing w:after="0" w:line="240" w:lineRule="auto"/>
+        <w:rPr>
+          <w:rFonts w:ascii="Times New Roman" w:hAnsi="Times New Roman" w:cs="Times New Roman"/>
+          <w:sz w:val="28"/>
+          <w:szCs w:val="28"/>
+        </w:rPr>
+      </w:pPr>
+    </w:p>
+    <w:p>
+      <w:pPr>
+        <w:autoSpaceDE w:val="0"/>
+        <w:autoSpaceDN w:val="0"/>
+        <w:adjustRightInd w:val="0"/>
+        <w:spacing w:after="0" w:line="240" w:lineRule="auto"/>
+        <w:rPr>
+          <w:rFonts w:ascii="Times New Roman" w:hAnsi="Times New Roman" w:cs="Times New Roman"/>
+          <w:sz w:val="28"/>
+          <w:szCs w:val="28"/>
+        </w:rPr>
+      </w:pPr>
+      <w:r>
+        <w:rPr>
+          <w:rFonts w:ascii="Times New Roman" w:hAnsi="Times New Roman" w:cs="Times New Roman"/>
+          <w:sz w:val="28"/>
+          <w:szCs w:val="28"/>
+        </w:rPr>
+        <w:t>Writing multithreaded code is hard, and many programmers wish that STL implementations were completely thread safe out of the box. Programmers can achieve the complete thread safety on STL container, but this is not easy task. Consider the following ways a library might try to implement such comprehensive container thread safety:</w:t>
+      </w:r>
+    </w:p>
+    <w:p>
+      <w:pPr>
+        <w:autoSpaceDE w:val="0"/>
+        <w:autoSpaceDN w:val="0"/>
+        <w:adjustRightInd w:val="0"/>
+        <w:spacing w:after="0" w:line="240" w:lineRule="auto"/>
+        <w:rPr>
+          <w:rFonts w:ascii="Times New Roman" w:hAnsi="Times New Roman" w:cs="Times New Roman"/>
+          <w:sz w:val="32"/>
+          <w:szCs w:val="32"/>
+        </w:rPr>
+      </w:pPr>
+    </w:p>
+    <w:p>
+      <w:pPr>
+        <w:pStyle w:val="ListParagraph"/>
+        <w:numPr>
+          <w:ilvl w:val="0"/>
+          <w:numId w:val="12"/>
+        </w:numPr>
+        <w:autoSpaceDE w:val="0"/>
+        <w:autoSpaceDN w:val="0"/>
+        <w:adjustRightInd w:val="0"/>
+        <w:spacing w:after="0" w:line="240" w:lineRule="auto"/>
+        <w:rPr>
+          <w:rFonts w:ascii="Times New Roman" w:hAnsi="Times New Roman" w:cs="Times New Roman"/>
+          <w:sz w:val="28"/>
+          <w:szCs w:val="28"/>
+        </w:rPr>
+      </w:pPr>
+      <w:r>
+        <w:rPr>
+          <w:rFonts w:ascii="Times New Roman" w:hAnsi="Times New Roman" w:cs="Times New Roman"/>
+          <w:sz w:val="28"/>
+          <w:szCs w:val="28"/>
+        </w:rPr>
+        <w:t>Lock a container for the duration of each call to its member functions.</w:t>
+      </w:r>
+    </w:p>
+    <w:p>
+      <w:pPr>
+        <w:pStyle w:val="ListParagraph"/>
+        <w:numPr>
+          <w:ilvl w:val="0"/>
+          <w:numId w:val="12"/>
+        </w:numPr>
+        <w:autoSpaceDE w:val="0"/>
+        <w:autoSpaceDN w:val="0"/>
+        <w:adjustRightInd w:val="0"/>
+        <w:spacing w:after="0" w:line="240" w:lineRule="auto"/>
+        <w:rPr>
+          <w:rFonts w:ascii="Times New Roman" w:hAnsi="Times New Roman" w:cs="Times New Roman"/>
+          <w:sz w:val="28"/>
+          <w:szCs w:val="28"/>
+        </w:rPr>
+      </w:pPr>
+      <w:r>
+        <w:rPr>
+          <w:rFonts w:ascii="Times New Roman" w:hAnsi="Times New Roman" w:cs="Times New Roman"/>
+          <w:sz w:val="28"/>
+          <w:szCs w:val="28"/>
+        </w:rPr>
+        <w:t>Lock a container for the lifetime of each iterator it returns (via, e.g.., calls to begin or end).</w:t>
+      </w:r>
+    </w:p>
+    <w:p>
+      <w:pPr>
+        <w:pStyle w:val="ListParagraph"/>
+        <w:numPr>
+          <w:ilvl w:val="0"/>
+          <w:numId w:val="12"/>
+        </w:numPr>
+        <w:autoSpaceDE w:val="0"/>
+        <w:autoSpaceDN w:val="0"/>
+        <w:adjustRightInd w:val="0"/>
+        <w:spacing w:after="0" w:line="240" w:lineRule="auto"/>
+        <w:rPr>
+          <w:rFonts w:ascii="Times New Roman" w:hAnsi="Times New Roman" w:cs="Times New Roman"/>
+          <w:sz w:val="28"/>
+          <w:szCs w:val="28"/>
+        </w:rPr>
+      </w:pPr>
+      <w:r>
+        <w:rPr>
+          <w:rFonts w:ascii="Times New Roman" w:hAnsi="Times New Roman" w:cs="Times New Roman"/>
+          <w:sz w:val="28"/>
+          <w:szCs w:val="28"/>
+        </w:rPr>
+        <w:t>Lock a container for the duration of each algorithm invoked on that container.</w:t>
+      </w:r>
+    </w:p>
+    <w:p>
+      <w:pPr>
+        <w:autoSpaceDE w:val="0"/>
+        <w:autoSpaceDN w:val="0"/>
+        <w:adjustRightInd w:val="0"/>
+        <w:spacing w:after="0" w:line="240" w:lineRule="auto"/>
+        <w:rPr>
+          <w:rFonts w:ascii="Times New Roman" w:hAnsi="Times New Roman" w:cs="Times New Roman"/>
+          <w:sz w:val="28"/>
+          <w:szCs w:val="28"/>
+        </w:rPr>
+      </w:pPr>
+    </w:p>
+    <w:p>
+      <w:pPr>
+        <w:autoSpaceDE w:val="0"/>
+        <w:autoSpaceDN w:val="0"/>
+        <w:adjustRightInd w:val="0"/>
+        <w:spacing w:after="0" w:line="240" w:lineRule="auto"/>
+        <w:rPr>
+          <w:rFonts w:ascii="TimesNewRoman" w:hAnsi="TimesNewRoman" w:cs="TimesNewRoman"/>
+          <w:sz w:val="28"/>
+          <w:szCs w:val="28"/>
+        </w:rPr>
+      </w:pPr>
+      <w:r>
+        <w:rPr>
+          <w:rFonts w:ascii="TimesNewRoman" w:hAnsi="TimesNewRoman" w:cs="TimesNewRoman"/>
+          <w:sz w:val="28"/>
+          <w:szCs w:val="28"/>
+        </w:rPr>
+        <w:t>Now consider the following code. It searches a vector&lt;int&gt; for the first occurrence of</w:t>
+      </w:r>
+    </w:p>
+    <w:p>
+      <w:pPr>
+        <w:autoSpaceDE w:val="0"/>
+        <w:autoSpaceDN w:val="0"/>
+        <w:adjustRightInd w:val="0"/>
+        <w:spacing w:after="0" w:line="240" w:lineRule="auto"/>
+        <w:rPr>
+          <w:rFonts w:ascii="TimesNewRoman" w:hAnsi="TimesNewRoman" w:cs="TimesNewRoman"/>
+          <w:sz w:val="28"/>
+          <w:szCs w:val="28"/>
+        </w:rPr>
+      </w:pPr>
+      <w:r>
+        <w:rPr>
+          <w:rFonts w:ascii="TimesNewRoman" w:hAnsi="TimesNewRoman" w:cs="TimesNewRoman"/>
+          <w:sz w:val="28"/>
+          <w:szCs w:val="28"/>
+        </w:rPr>
+        <w:t>the value 5, and, if it finds one, changes that value to 0.</w:t>
+      </w:r>
+    </w:p>
+    <w:p>
+      <w:pPr>
+        <w:autoSpaceDE w:val="0"/>
+        <w:autoSpaceDN w:val="0"/>
+        <w:adjustRightInd w:val="0"/>
+        <w:spacing w:after="0" w:line="240" w:lineRule="auto"/>
+        <w:rPr>
+          <w:rFonts w:ascii="TimesNewRoman" w:hAnsi="TimesNewRoman" w:cs="TimesNewRoman"/>
+          <w:sz w:val="28"/>
+          <w:szCs w:val="28"/>
+        </w:rPr>
+      </w:pPr>
+    </w:p>
+    <w:p>
+      <w:pPr>
+        <w:autoSpaceDE w:val="0"/>
+        <w:autoSpaceDN w:val="0"/>
+        <w:adjustRightInd w:val="0"/>
+        <w:spacing w:after="0" w:line="240" w:lineRule="auto"/>
+        <w:rPr>
+          <w:rFonts w:ascii="Arial" w:hAnsi="Arial" w:cs="Arial"/>
+          <w:sz w:val="28"/>
+          <w:szCs w:val="28"/>
+        </w:rPr>
+      </w:pPr>
+      <w:r>
+        <w:rPr>
+          <w:rFonts w:ascii="Arial" w:hAnsi="Arial" w:cs="Arial"/>
+          <w:sz w:val="28"/>
+          <w:szCs w:val="28"/>
+        </w:rPr>
+        <w:t>vector&lt;int&gt; v;</w:t>
+      </w:r>
+    </w:p>
+    <w:p>
+      <w:pPr>
+        <w:autoSpaceDE w:val="0"/>
+        <w:autoSpaceDN w:val="0"/>
+        <w:adjustRightInd w:val="0"/>
+        <w:spacing w:after="0" w:line="240" w:lineRule="auto"/>
+        <w:rPr>
+          <w:rFonts w:ascii="Arial" w:hAnsi="Arial" w:cs="Arial"/>
+          <w:sz w:val="28"/>
+          <w:szCs w:val="28"/>
+        </w:rPr>
+      </w:pPr>
+      <w:r>
+        <w:rPr>
+          <w:rFonts w:ascii="Arial" w:hAnsi="Arial" w:cs="Arial"/>
+          <w:sz w:val="28"/>
+          <w:szCs w:val="28"/>
+        </w:rPr>
+        <w:t>vector&lt;int</w:t>
+      </w:r>
+      <w:proofErr w:type="gramStart"/>
+      <w:r>
+        <w:rPr>
+          <w:rFonts w:ascii="Arial" w:hAnsi="Arial" w:cs="Arial"/>
+          <w:sz w:val="28"/>
+          <w:szCs w:val="28"/>
+        </w:rPr>
+        <w:t>&gt;::</w:t>
+      </w:r>
+      <w:proofErr w:type="gramEnd"/>
+      <w:r>
+        <w:rPr>
+          <w:rFonts w:ascii="Arial" w:hAnsi="Arial" w:cs="Arial"/>
+          <w:sz w:val="28"/>
+          <w:szCs w:val="28"/>
+        </w:rPr>
+        <w:t>iterator first5(find(</w:t>
+      </w:r>
+      <w:proofErr w:type="spellStart"/>
+      <w:r>
+        <w:rPr>
+          <w:rFonts w:ascii="Arial" w:hAnsi="Arial" w:cs="Arial"/>
+          <w:sz w:val="28"/>
+          <w:szCs w:val="28"/>
+        </w:rPr>
+        <w:t>v.begin</w:t>
+      </w:r>
+      <w:proofErr w:type="spellEnd"/>
+      <w:r>
+        <w:rPr>
+          <w:rFonts w:ascii="Arial" w:hAnsi="Arial" w:cs="Arial"/>
+          <w:sz w:val="28"/>
+          <w:szCs w:val="28"/>
+        </w:rPr>
+        <w:t xml:space="preserve">(), </w:t>
+      </w:r>
+      <w:proofErr w:type="spellStart"/>
+      <w:r>
+        <w:rPr>
+          <w:rFonts w:ascii="Arial" w:hAnsi="Arial" w:cs="Arial"/>
+          <w:sz w:val="28"/>
+          <w:szCs w:val="28"/>
+        </w:rPr>
+        <w:t>v.end</w:t>
+      </w:r>
+      <w:proofErr w:type="spellEnd"/>
+      <w:r>
+        <w:rPr>
+          <w:rFonts w:ascii="Arial" w:hAnsi="Arial" w:cs="Arial"/>
+          <w:sz w:val="28"/>
+          <w:szCs w:val="28"/>
+        </w:rPr>
+        <w:t xml:space="preserve">(), 5)); </w:t>
+      </w:r>
+      <w:r>
+        <w:rPr>
+          <w:rFonts w:ascii="Arial" w:hAnsi="Arial" w:cs="Arial"/>
+          <w:sz w:val="28"/>
+          <w:szCs w:val="28"/>
+        </w:rPr>
+        <w:tab/>
+      </w:r>
+      <w:r>
+        <w:rPr>
+          <w:rFonts w:ascii="Arial" w:hAnsi="Arial" w:cs="Arial"/>
+          <w:sz w:val="28"/>
+          <w:szCs w:val="28"/>
+        </w:rPr>
+        <w:tab/>
+      </w:r>
+      <w:r>
+        <w:rPr>
+          <w:rFonts w:ascii="Arial" w:hAnsi="Arial" w:cs="Arial"/>
+          <w:sz w:val="28"/>
+          <w:szCs w:val="28"/>
+        </w:rPr>
+        <w:tab/>
+        <w:t>// Line 1</w:t>
+      </w:r>
+    </w:p>
+    <w:p>
+      <w:pPr>
+        <w:autoSpaceDE w:val="0"/>
+        <w:autoSpaceDN w:val="0"/>
+        <w:adjustRightInd w:val="0"/>
+        <w:spacing w:after="0" w:line="240" w:lineRule="auto"/>
+        <w:rPr>
+          <w:rFonts w:ascii="Arial" w:hAnsi="Arial" w:cs="Arial"/>
+          <w:sz w:val="28"/>
+          <w:szCs w:val="28"/>
+        </w:rPr>
+      </w:pPr>
+      <w:r>
+        <w:rPr>
+          <w:rFonts w:ascii="Arial" w:hAnsi="Arial" w:cs="Arial"/>
+          <w:sz w:val="28"/>
+          <w:szCs w:val="28"/>
+        </w:rPr>
+        <w:t>if (first</w:t>
+      </w:r>
+      <w:proofErr w:type="gramStart"/>
+      <w:r>
+        <w:rPr>
+          <w:rFonts w:ascii="Arial" w:hAnsi="Arial" w:cs="Arial"/>
+          <w:sz w:val="28"/>
+          <w:szCs w:val="28"/>
+        </w:rPr>
+        <w:t>5 !</w:t>
+      </w:r>
+      <w:proofErr w:type="gramEnd"/>
+      <w:r>
+        <w:rPr>
+          <w:rFonts w:ascii="Arial" w:hAnsi="Arial" w:cs="Arial"/>
+          <w:sz w:val="28"/>
+          <w:szCs w:val="28"/>
+        </w:rPr>
+        <w:t>=</w:t>
+      </w:r>
+      <w:proofErr w:type="spellStart"/>
+      <w:r>
+        <w:rPr>
+          <w:rFonts w:ascii="Arial" w:hAnsi="Arial" w:cs="Arial"/>
+          <w:sz w:val="28"/>
+          <w:szCs w:val="28"/>
+        </w:rPr>
+        <w:t>v.end</w:t>
+      </w:r>
+      <w:proofErr w:type="spellEnd"/>
+      <w:r>
+        <w:rPr>
+          <w:rFonts w:ascii="Arial" w:hAnsi="Arial" w:cs="Arial"/>
+          <w:sz w:val="28"/>
+          <w:szCs w:val="28"/>
+        </w:rPr>
+        <w:t xml:space="preserve">()){ </w:t>
+      </w:r>
+      <w:r>
+        <w:rPr>
+          <w:rFonts w:ascii="Arial" w:hAnsi="Arial" w:cs="Arial"/>
+          <w:sz w:val="28"/>
+          <w:szCs w:val="28"/>
+        </w:rPr>
+        <w:tab/>
+      </w:r>
+      <w:r>
+        <w:rPr>
+          <w:rFonts w:ascii="Arial" w:hAnsi="Arial" w:cs="Arial"/>
+          <w:sz w:val="28"/>
+          <w:szCs w:val="28"/>
+        </w:rPr>
+        <w:tab/>
+      </w:r>
+      <w:r>
+        <w:rPr>
+          <w:rFonts w:ascii="Arial" w:hAnsi="Arial" w:cs="Arial"/>
+          <w:sz w:val="28"/>
+          <w:szCs w:val="28"/>
+        </w:rPr>
+        <w:tab/>
+      </w:r>
+      <w:r>
+        <w:rPr>
+          <w:rFonts w:ascii="Arial" w:hAnsi="Arial" w:cs="Arial"/>
+          <w:sz w:val="28"/>
+          <w:szCs w:val="28"/>
+        </w:rPr>
+        <w:tab/>
+      </w:r>
+      <w:r>
+        <w:rPr>
+          <w:rFonts w:ascii="Arial" w:hAnsi="Arial" w:cs="Arial"/>
+          <w:sz w:val="28"/>
+          <w:szCs w:val="28"/>
+        </w:rPr>
+        <w:tab/>
+      </w:r>
+      <w:r>
+        <w:rPr>
+          <w:rFonts w:ascii="Arial" w:hAnsi="Arial" w:cs="Arial"/>
+          <w:sz w:val="28"/>
+          <w:szCs w:val="28"/>
+        </w:rPr>
+        <w:tab/>
+      </w:r>
+      <w:r>
+        <w:rPr>
+          <w:rFonts w:ascii="Arial" w:hAnsi="Arial" w:cs="Arial"/>
+          <w:sz w:val="28"/>
+          <w:szCs w:val="28"/>
+        </w:rPr>
+        <w:tab/>
+      </w:r>
+      <w:r>
+        <w:rPr>
+          <w:rFonts w:ascii="Arial" w:hAnsi="Arial" w:cs="Arial"/>
+          <w:sz w:val="28"/>
+          <w:szCs w:val="28"/>
+        </w:rPr>
+        <w:tab/>
+      </w:r>
+      <w:r>
+        <w:rPr>
+          <w:rFonts w:ascii="Arial" w:hAnsi="Arial" w:cs="Arial"/>
+          <w:sz w:val="28"/>
+          <w:szCs w:val="28"/>
+        </w:rPr>
+        <w:tab/>
+        <w:t>// Line 2</w:t>
+      </w:r>
+    </w:p>
+    <w:p>
+      <w:pPr>
+        <w:autoSpaceDE w:val="0"/>
+        <w:autoSpaceDN w:val="0"/>
+        <w:adjustRightInd w:val="0"/>
+        <w:spacing w:after="0" w:line="240" w:lineRule="auto"/>
+        <w:ind w:firstLine="720"/>
+        <w:rPr>
+          <w:rFonts w:ascii="Arial" w:hAnsi="Arial" w:cs="Arial"/>
+          <w:sz w:val="28"/>
+          <w:szCs w:val="28"/>
+        </w:rPr>
+      </w:pPr>
+      <w:r>
+        <w:rPr>
+          <w:rFonts w:ascii="Arial" w:hAnsi="Arial" w:cs="Arial"/>
+          <w:sz w:val="28"/>
+          <w:szCs w:val="28"/>
+        </w:rPr>
+        <w:t xml:space="preserve">*first5 = 0; </w:t>
+      </w:r>
+      <w:r>
+        <w:rPr>
+          <w:rFonts w:ascii="Arial" w:hAnsi="Arial" w:cs="Arial"/>
+          <w:sz w:val="28"/>
+          <w:szCs w:val="28"/>
+        </w:rPr>
+        <w:tab/>
+      </w:r>
+      <w:r>
+        <w:rPr>
+          <w:rFonts w:ascii="Arial" w:hAnsi="Arial" w:cs="Arial"/>
+          <w:sz w:val="28"/>
+          <w:szCs w:val="28"/>
+        </w:rPr>
+        <w:tab/>
+      </w:r>
+      <w:r>
+        <w:rPr>
+          <w:rFonts w:ascii="Arial" w:hAnsi="Arial" w:cs="Arial"/>
+          <w:sz w:val="28"/>
+          <w:szCs w:val="28"/>
+        </w:rPr>
+        <w:tab/>
+      </w:r>
+      <w:r>
+        <w:rPr>
+          <w:rFonts w:ascii="Arial" w:hAnsi="Arial" w:cs="Arial"/>
+          <w:sz w:val="28"/>
+          <w:szCs w:val="28"/>
+        </w:rPr>
+        <w:tab/>
+      </w:r>
+      <w:r>
+        <w:rPr>
+          <w:rFonts w:ascii="Arial" w:hAnsi="Arial" w:cs="Arial"/>
+          <w:sz w:val="28"/>
+          <w:szCs w:val="28"/>
+        </w:rPr>
+        <w:tab/>
+      </w:r>
+      <w:r>
+        <w:rPr>
+          <w:rFonts w:ascii="Arial" w:hAnsi="Arial" w:cs="Arial"/>
+          <w:sz w:val="28"/>
+          <w:szCs w:val="28"/>
+        </w:rPr>
+        <w:tab/>
+      </w:r>
+      <w:r>
+        <w:rPr>
+          <w:rFonts w:ascii="Arial" w:hAnsi="Arial" w:cs="Arial"/>
+          <w:sz w:val="28"/>
+          <w:szCs w:val="28"/>
+        </w:rPr>
+        <w:tab/>
+      </w:r>
+      <w:r>
+        <w:rPr>
+          <w:rFonts w:ascii="Arial" w:hAnsi="Arial" w:cs="Arial"/>
+          <w:sz w:val="28"/>
+          <w:szCs w:val="28"/>
+        </w:rPr>
+        <w:tab/>
+      </w:r>
+      <w:r>
+        <w:rPr>
+          <w:rFonts w:ascii="Arial" w:hAnsi="Arial" w:cs="Arial"/>
+          <w:sz w:val="28"/>
+          <w:szCs w:val="28"/>
+        </w:rPr>
+        <w:tab/>
+      </w:r>
+      <w:r>
+        <w:rPr>
+          <w:rFonts w:ascii="Arial" w:hAnsi="Arial" w:cs="Arial"/>
+          <w:sz w:val="28"/>
+          <w:szCs w:val="28"/>
+        </w:rPr>
+        <w:tab/>
+        <w:t>// Line 3</w:t>
+      </w:r>
+    </w:p>
+    <w:p>
+      <w:pPr>
+        <w:autoSpaceDE w:val="0"/>
+        <w:autoSpaceDN w:val="0"/>
+        <w:adjustRightInd w:val="0"/>
+        <w:spacing w:after="0" w:line="240" w:lineRule="auto"/>
+        <w:rPr>
+          <w:rFonts w:ascii="Arial" w:hAnsi="Arial" w:cs="Arial"/>
+          <w:sz w:val="28"/>
+          <w:szCs w:val="28"/>
+        </w:rPr>
+      </w:pPr>
+      <w:r>
+        <w:rPr>
+          <w:rFonts w:ascii="Arial" w:hAnsi="Arial" w:cs="Arial"/>
+          <w:sz w:val="28"/>
+          <w:szCs w:val="28"/>
+        </w:rPr>
+        <w:t>}</w:t>
+      </w:r>
+    </w:p>
+    <w:p>
+      <w:pPr>
+        <w:autoSpaceDE w:val="0"/>
+        <w:autoSpaceDN w:val="0"/>
+        <w:adjustRightInd w:val="0"/>
+        <w:spacing w:after="0" w:line="240" w:lineRule="auto"/>
+        <w:rPr>
+          <w:rFonts w:ascii="Times New Roman" w:hAnsi="Times New Roman" w:cs="Times New Roman"/>
+          <w:sz w:val="28"/>
+          <w:szCs w:val="28"/>
+        </w:rPr>
+      </w:pPr>
+    </w:p>
+    <w:p>
+      <w:pPr>
+        <w:autoSpaceDE w:val="0"/>
+        <w:autoSpaceDN w:val="0"/>
+        <w:adjustRightInd w:val="0"/>
+        <w:spacing w:after="0" w:line="240" w:lineRule="auto"/>
+        <w:rPr>
+          <w:rFonts w:ascii="TimesNewRoman" w:hAnsi="TimesNewRoman" w:cs="TimesNewRoman"/>
+          <w:sz w:val="28"/>
+          <w:szCs w:val="28"/>
+        </w:rPr>
+      </w:pPr>
+      <w:r>
+        <w:rPr>
+          <w:rFonts w:ascii="TimesNewRoman" w:hAnsi="TimesNewRoman" w:cs="TimesNewRoman"/>
+          <w:sz w:val="28"/>
+          <w:szCs w:val="28"/>
+        </w:rPr>
+        <w:t>In a multithreaded environment, it's possible that a different thread will modify the data in v immediately after completion of Line 1 (by performing an insertion that caused the vector to</w:t>
+      </w:r>
+    </w:p>
+    <w:p>
+      <w:pPr>
+        <w:autoSpaceDE w:val="0"/>
+        <w:autoSpaceDN w:val="0"/>
+        <w:adjustRightInd w:val="0"/>
+        <w:spacing w:after="0" w:line="240" w:lineRule="auto"/>
+        <w:rPr>
+          <w:rFonts w:ascii="TimesNewRoman" w:hAnsi="TimesNewRoman" w:cs="TimesNewRoman"/>
+          <w:sz w:val="28"/>
+          <w:szCs w:val="28"/>
+        </w:rPr>
+      </w:pPr>
+      <w:r>
+        <w:rPr>
+          <w:rFonts w:ascii="TimesNewRoman" w:hAnsi="TimesNewRoman" w:cs="TimesNewRoman"/>
+          <w:sz w:val="28"/>
+          <w:szCs w:val="28"/>
+        </w:rPr>
+        <w:t xml:space="preserve">reallocate its underlying memory. That would invalidate all the vector's iterators). </w:t>
+      </w:r>
+    </w:p>
+    <w:p>
+      <w:pPr>
+        <w:autoSpaceDE w:val="0"/>
+        <w:autoSpaceDN w:val="0"/>
+        <w:adjustRightInd w:val="0"/>
+        <w:spacing w:after="0" w:line="240" w:lineRule="auto"/>
+        <w:rPr>
+          <w:rFonts w:ascii="TimesNewRoman" w:hAnsi="TimesNewRoman" w:cs="TimesNewRoman"/>
+          <w:sz w:val="28"/>
+          <w:szCs w:val="28"/>
+        </w:rPr>
+      </w:pPr>
+    </w:p>
+    <w:p>
+      <w:pPr>
+        <w:autoSpaceDE w:val="0"/>
+        <w:autoSpaceDN w:val="0"/>
+        <w:adjustRightInd w:val="0"/>
+        <w:spacing w:after="0" w:line="240" w:lineRule="auto"/>
+        <w:rPr>
+          <w:rFonts w:ascii="TimesNewRoman" w:hAnsi="TimesNewRoman" w:cs="TimesNewRoman"/>
+          <w:sz w:val="28"/>
+          <w:szCs w:val="28"/>
+        </w:rPr>
+      </w:pPr>
+      <w:r>
+        <w:rPr>
+          <w:rFonts w:ascii="TimesNewRoman" w:hAnsi="TimesNewRoman" w:cs="TimesNewRoman"/>
+          <w:sz w:val="28"/>
+          <w:szCs w:val="28"/>
+        </w:rPr>
+        <w:t>Similarly, the assignment to *first5 on Line 3 is also unsafe, because another thread might execute between Lines 2 and 3 (other part of code) in such a way as to invalidate firsts, by erasing the element it points.</w:t>
+      </w:r>
+    </w:p>
+    <w:p>
+      <w:pPr>
+        <w:autoSpaceDE w:val="0"/>
+        <w:autoSpaceDN w:val="0"/>
+        <w:adjustRightInd w:val="0"/>
+        <w:spacing w:after="0" w:line="240" w:lineRule="auto"/>
+        <w:rPr>
+          <w:rFonts w:ascii="Times New Roman" w:hAnsi="Times New Roman" w:cs="Times New Roman"/>
+          <w:sz w:val="28"/>
+          <w:szCs w:val="28"/>
+        </w:rPr>
+      </w:pPr>
+    </w:p>
+    <w:p>
+      <w:pPr>
+        <w:autoSpaceDE w:val="0"/>
+        <w:autoSpaceDN w:val="0"/>
+        <w:adjustRightInd w:val="0"/>
+        <w:spacing w:after="0" w:line="240" w:lineRule="auto"/>
+        <w:rPr>
+          <w:rFonts w:ascii="TimesNewRoman" w:hAnsi="TimesNewRoman" w:cs="TimesNewRoman"/>
+          <w:sz w:val="28"/>
+          <w:szCs w:val="28"/>
+        </w:rPr>
+      </w:pPr>
+      <w:r>
+        <w:rPr>
+          <w:rFonts w:ascii="TimesNewRoman" w:hAnsi="TimesNewRoman" w:cs="TimesNewRoman"/>
+          <w:sz w:val="28"/>
+          <w:szCs w:val="28"/>
+        </w:rPr>
+        <w:t>For the code above to be thread safe, v must remain locked from Line 1 through Line 3.</w:t>
+      </w:r>
+    </w:p>
+    <w:p>
+      <w:pPr>
+        <w:autoSpaceDE w:val="0"/>
+        <w:autoSpaceDN w:val="0"/>
+        <w:adjustRightInd w:val="0"/>
+        <w:spacing w:after="0" w:line="240" w:lineRule="auto"/>
+        <w:rPr>
+          <w:rFonts w:ascii="Times New Roman" w:hAnsi="Times New Roman" w:cs="Times New Roman"/>
+          <w:sz w:val="28"/>
+          <w:szCs w:val="28"/>
+        </w:rPr>
+      </w:pPr>
+    </w:p>
+    <w:p>
+      <w:pPr>
+        <w:autoSpaceDE w:val="0"/>
+        <w:autoSpaceDN w:val="0"/>
+        <w:adjustRightInd w:val="0"/>
+        <w:spacing w:after="0" w:line="240" w:lineRule="auto"/>
+        <w:rPr>
+          <w:rFonts w:ascii="Arial" w:hAnsi="Arial" w:cs="Arial"/>
+          <w:sz w:val="24"/>
+          <w:szCs w:val="24"/>
+        </w:rPr>
+      </w:pPr>
+      <w:r>
+        <w:rPr>
+          <w:rFonts w:ascii="Arial" w:hAnsi="Arial" w:cs="Arial"/>
+          <w:sz w:val="24"/>
+          <w:szCs w:val="24"/>
+        </w:rPr>
+        <w:t>vector&lt;int&gt; v;</w:t>
+      </w:r>
+    </w:p>
+    <w:p>
+      <w:pPr>
+        <w:autoSpaceDE w:val="0"/>
+        <w:autoSpaceDN w:val="0"/>
+        <w:adjustRightInd w:val="0"/>
+        <w:spacing w:after="0" w:line="240" w:lineRule="auto"/>
+        <w:rPr>
+          <w:rFonts w:ascii="Arial" w:hAnsi="Arial" w:cs="Arial"/>
+          <w:sz w:val="24"/>
+          <w:szCs w:val="24"/>
+        </w:rPr>
+      </w:pPr>
+      <w:r>
+        <w:rPr>
+          <w:rFonts w:ascii="Arial" w:hAnsi="Arial" w:cs="Arial"/>
+          <w:sz w:val="24"/>
+          <w:szCs w:val="24"/>
+        </w:rPr>
+        <w:t>…</w:t>
+      </w:r>
+    </w:p>
+    <w:p>
+      <w:pPr>
+        <w:autoSpaceDE w:val="0"/>
+        <w:autoSpaceDN w:val="0"/>
+        <w:adjustRightInd w:val="0"/>
+        <w:spacing w:after="0" w:line="240" w:lineRule="auto"/>
+        <w:rPr>
+          <w:rFonts w:ascii="Arial" w:hAnsi="Arial" w:cs="Arial"/>
+          <w:sz w:val="24"/>
+          <w:szCs w:val="24"/>
+        </w:rPr>
+      </w:pPr>
+      <w:proofErr w:type="spellStart"/>
+      <w:r>
+        <w:rPr>
+          <w:rFonts w:ascii="Arial" w:hAnsi="Arial" w:cs="Arial"/>
+          <w:sz w:val="24"/>
+          <w:szCs w:val="24"/>
+        </w:rPr>
+        <w:t>getMutexFor</w:t>
+      </w:r>
+      <w:proofErr w:type="spellEnd"/>
+      <w:r>
+        <w:rPr>
+          <w:rFonts w:ascii="Arial" w:hAnsi="Arial" w:cs="Arial"/>
+          <w:sz w:val="24"/>
+          <w:szCs w:val="24"/>
+        </w:rPr>
+        <w:t>(v);</w:t>
+      </w:r>
+    </w:p>
+    <w:p>
+      <w:pPr>
+        <w:autoSpaceDE w:val="0"/>
+        <w:autoSpaceDN w:val="0"/>
+        <w:adjustRightInd w:val="0"/>
+        <w:spacing w:after="0" w:line="240" w:lineRule="auto"/>
+        <w:rPr>
+          <w:rFonts w:ascii="Arial" w:hAnsi="Arial" w:cs="Arial"/>
+          <w:sz w:val="24"/>
+          <w:szCs w:val="24"/>
+        </w:rPr>
+      </w:pPr>
+      <w:r>
+        <w:rPr>
+          <w:rFonts w:ascii="Arial" w:hAnsi="Arial" w:cs="Arial"/>
+          <w:sz w:val="24"/>
+          <w:szCs w:val="24"/>
+        </w:rPr>
+        <w:t>vector&lt;int</w:t>
+      </w:r>
+      <w:proofErr w:type="gramStart"/>
+      <w:r>
+        <w:rPr>
+          <w:rFonts w:ascii="Arial" w:hAnsi="Arial" w:cs="Arial"/>
+          <w:sz w:val="24"/>
+          <w:szCs w:val="24"/>
+        </w:rPr>
+        <w:t>&gt;::</w:t>
+      </w:r>
+      <w:proofErr w:type="gramEnd"/>
+      <w:r>
+        <w:rPr>
+          <w:rFonts w:ascii="Arial" w:hAnsi="Arial" w:cs="Arial"/>
+          <w:sz w:val="24"/>
+          <w:szCs w:val="24"/>
+        </w:rPr>
+        <w:t>iterator first5(find(</w:t>
+      </w:r>
+      <w:proofErr w:type="spellStart"/>
+      <w:r>
+        <w:rPr>
+          <w:rFonts w:ascii="Arial" w:hAnsi="Arial" w:cs="Arial"/>
+          <w:sz w:val="24"/>
+          <w:szCs w:val="24"/>
+        </w:rPr>
+        <w:t>v.begin</w:t>
+      </w:r>
+      <w:proofErr w:type="spellEnd"/>
+      <w:r>
+        <w:rPr>
+          <w:rFonts w:ascii="Arial" w:hAnsi="Arial" w:cs="Arial"/>
+          <w:sz w:val="24"/>
+          <w:szCs w:val="24"/>
+        </w:rPr>
+        <w:t xml:space="preserve">(), </w:t>
+      </w:r>
+      <w:proofErr w:type="spellStart"/>
+      <w:r>
+        <w:rPr>
+          <w:rFonts w:ascii="Arial" w:hAnsi="Arial" w:cs="Arial"/>
+          <w:sz w:val="24"/>
+          <w:szCs w:val="24"/>
+        </w:rPr>
+        <w:t>v.end</w:t>
+      </w:r>
+      <w:proofErr w:type="spellEnd"/>
+      <w:r>
+        <w:rPr>
+          <w:rFonts w:ascii="Arial" w:hAnsi="Arial" w:cs="Arial"/>
+          <w:sz w:val="24"/>
+          <w:szCs w:val="24"/>
+        </w:rPr>
+        <w:t>(), 5));</w:t>
+      </w:r>
+    </w:p>
+    <w:p>
+      <w:pPr>
+        <w:autoSpaceDE w:val="0"/>
+        <w:autoSpaceDN w:val="0"/>
+        <w:adjustRightInd w:val="0"/>
+        <w:spacing w:after="0" w:line="240" w:lineRule="auto"/>
+        <w:rPr>
+          <w:rFonts w:ascii="Arial" w:hAnsi="Arial" w:cs="Arial"/>
+          <w:sz w:val="24"/>
+          <w:szCs w:val="24"/>
+        </w:rPr>
+      </w:pPr>
+      <w:r>
+        <w:rPr>
+          <w:rFonts w:ascii="Arial" w:hAnsi="Arial" w:cs="Arial"/>
+          <w:sz w:val="24"/>
+          <w:szCs w:val="24"/>
+        </w:rPr>
+        <w:t>if (first</w:t>
+      </w:r>
+      <w:proofErr w:type="gramStart"/>
+      <w:r>
+        <w:rPr>
+          <w:rFonts w:ascii="Arial" w:hAnsi="Arial" w:cs="Arial"/>
+          <w:sz w:val="24"/>
+          <w:szCs w:val="24"/>
+        </w:rPr>
+        <w:t>5 !</w:t>
+      </w:r>
+      <w:proofErr w:type="gramEnd"/>
+      <w:r>
+        <w:rPr>
+          <w:rFonts w:ascii="Arial" w:hAnsi="Arial" w:cs="Arial"/>
+          <w:sz w:val="24"/>
+          <w:szCs w:val="24"/>
+        </w:rPr>
+        <w:t xml:space="preserve">= </w:t>
+      </w:r>
+      <w:proofErr w:type="spellStart"/>
+      <w:r>
+        <w:rPr>
+          <w:rFonts w:ascii="Arial" w:hAnsi="Arial" w:cs="Arial"/>
+          <w:sz w:val="24"/>
+          <w:szCs w:val="24"/>
+        </w:rPr>
+        <w:t>v.end</w:t>
+      </w:r>
+      <w:proofErr w:type="spellEnd"/>
+      <w:r>
+        <w:rPr>
+          <w:rFonts w:ascii="Arial" w:hAnsi="Arial" w:cs="Arial"/>
+          <w:sz w:val="24"/>
+          <w:szCs w:val="24"/>
+        </w:rPr>
+        <w:t xml:space="preserve">()) { </w:t>
+      </w:r>
+      <w:r>
+        <w:rPr>
+          <w:rFonts w:ascii="Arial" w:hAnsi="Arial" w:cs="Arial"/>
+          <w:sz w:val="24"/>
+          <w:szCs w:val="24"/>
+        </w:rPr>
+        <w:tab/>
+      </w:r>
+      <w:r>
+        <w:rPr>
+          <w:rFonts w:ascii="Arial" w:hAnsi="Arial" w:cs="Arial"/>
+          <w:sz w:val="24"/>
+          <w:szCs w:val="24"/>
+        </w:rPr>
+        <w:tab/>
+      </w:r>
+      <w:r>
+        <w:rPr>
+          <w:rFonts w:ascii="Arial" w:hAnsi="Arial" w:cs="Arial"/>
+          <w:sz w:val="24"/>
+          <w:szCs w:val="24"/>
+        </w:rPr>
+        <w:tab/>
+      </w:r>
+      <w:r>
+        <w:rPr>
+          <w:rFonts w:ascii="Arial" w:hAnsi="Arial" w:cs="Arial"/>
+          <w:sz w:val="24"/>
+          <w:szCs w:val="24"/>
+        </w:rPr>
+        <w:tab/>
+      </w:r>
+      <w:r>
+        <w:rPr>
+          <w:rFonts w:ascii="Arial" w:hAnsi="Arial" w:cs="Arial"/>
+          <w:sz w:val="24"/>
+          <w:szCs w:val="24"/>
+        </w:rPr>
+        <w:tab/>
+      </w:r>
+      <w:r>
+        <w:rPr>
+          <w:rFonts w:ascii="Arial" w:hAnsi="Arial" w:cs="Arial"/>
+          <w:sz w:val="24"/>
+          <w:szCs w:val="24"/>
+        </w:rPr>
+        <w:tab/>
+      </w:r>
+      <w:r>
+        <w:rPr>
+          <w:rFonts w:ascii="Arial" w:hAnsi="Arial" w:cs="Arial"/>
+          <w:sz w:val="24"/>
+          <w:szCs w:val="24"/>
+        </w:rPr>
+        <w:tab/>
+      </w:r>
+      <w:r>
+        <w:rPr>
+          <w:rFonts w:ascii="Arial" w:hAnsi="Arial" w:cs="Arial"/>
+          <w:sz w:val="24"/>
+          <w:szCs w:val="24"/>
+        </w:rPr>
+        <w:tab/>
+        <w:t>// this is now safe</w:t>
+      </w:r>
+    </w:p>
+    <w:p>
+      <w:pPr>
+        <w:autoSpaceDE w:val="0"/>
+        <w:autoSpaceDN w:val="0"/>
+        <w:adjustRightInd w:val="0"/>
+        <w:spacing w:after="0" w:line="240" w:lineRule="auto"/>
+        <w:ind w:firstLine="720"/>
+        <w:rPr>
+          <w:rFonts w:ascii="Arial" w:hAnsi="Arial" w:cs="Arial"/>
+          <w:sz w:val="24"/>
+          <w:szCs w:val="24"/>
+        </w:rPr>
+      </w:pPr>
+      <w:r>
+        <w:rPr>
+          <w:rFonts w:ascii="Arial" w:hAnsi="Arial" w:cs="Arial"/>
+          <w:sz w:val="24"/>
+          <w:szCs w:val="24"/>
+        </w:rPr>
+        <w:t xml:space="preserve">*first5 = 0; </w:t>
+      </w:r>
+      <w:r>
+        <w:rPr>
+          <w:rFonts w:ascii="Arial" w:hAnsi="Arial" w:cs="Arial"/>
+          <w:sz w:val="24"/>
+          <w:szCs w:val="24"/>
+        </w:rPr>
+        <w:tab/>
+      </w:r>
+      <w:r>
+        <w:rPr>
+          <w:rFonts w:ascii="Arial" w:hAnsi="Arial" w:cs="Arial"/>
+          <w:sz w:val="24"/>
+          <w:szCs w:val="24"/>
+        </w:rPr>
+        <w:tab/>
+      </w:r>
+      <w:r>
+        <w:rPr>
+          <w:rFonts w:ascii="Arial" w:hAnsi="Arial" w:cs="Arial"/>
+          <w:sz w:val="24"/>
+          <w:szCs w:val="24"/>
+        </w:rPr>
+        <w:tab/>
+      </w:r>
+      <w:r>
+        <w:rPr>
+          <w:rFonts w:ascii="Arial" w:hAnsi="Arial" w:cs="Arial"/>
+          <w:sz w:val="24"/>
+          <w:szCs w:val="24"/>
+        </w:rPr>
+        <w:tab/>
+      </w:r>
+      <w:r>
+        <w:rPr>
+          <w:rFonts w:ascii="Arial" w:hAnsi="Arial" w:cs="Arial"/>
+          <w:sz w:val="24"/>
+          <w:szCs w:val="24"/>
+        </w:rPr>
+        <w:tab/>
+      </w:r>
+      <w:r>
+        <w:rPr>
+          <w:rFonts w:ascii="Arial" w:hAnsi="Arial" w:cs="Arial"/>
+          <w:sz w:val="24"/>
+          <w:szCs w:val="24"/>
+        </w:rPr>
+        <w:tab/>
+      </w:r>
+      <w:r>
+        <w:rPr>
+          <w:rFonts w:ascii="Arial" w:hAnsi="Arial" w:cs="Arial"/>
+          <w:sz w:val="24"/>
+          <w:szCs w:val="24"/>
+        </w:rPr>
+        <w:tab/>
+      </w:r>
+      <w:r>
+        <w:rPr>
+          <w:rFonts w:ascii="Arial" w:hAnsi="Arial" w:cs="Arial"/>
+          <w:sz w:val="24"/>
+          <w:szCs w:val="24"/>
+        </w:rPr>
+        <w:tab/>
+      </w:r>
+      <w:r>
+        <w:rPr>
+          <w:rFonts w:ascii="Arial" w:hAnsi="Arial" w:cs="Arial"/>
+          <w:sz w:val="24"/>
+          <w:szCs w:val="24"/>
+        </w:rPr>
+        <w:tab/>
+        <w:t>// so is this</w:t>
+      </w:r>
+    </w:p>
+    <w:p>
+      <w:pPr>
+        <w:autoSpaceDE w:val="0"/>
+        <w:autoSpaceDN w:val="0"/>
+        <w:adjustRightInd w:val="0"/>
+        <w:spacing w:after="0" w:line="240" w:lineRule="auto"/>
+        <w:rPr>
+          <w:rFonts w:ascii="Arial" w:hAnsi="Arial" w:cs="Arial"/>
+          <w:sz w:val="24"/>
+          <w:szCs w:val="24"/>
+        </w:rPr>
+      </w:pPr>
+      <w:r>
+        <w:rPr>
+          <w:rFonts w:ascii="Arial" w:hAnsi="Arial" w:cs="Arial"/>
+          <w:sz w:val="24"/>
+          <w:szCs w:val="24"/>
+        </w:rPr>
+        <w:lastRenderedPageBreak/>
+        <w:t>}</w:t>
+      </w:r>
+    </w:p>
+    <w:p>
+      <w:pPr>
+        <w:autoSpaceDE w:val="0"/>
+        <w:autoSpaceDN w:val="0"/>
+        <w:adjustRightInd w:val="0"/>
+        <w:spacing w:after="0" w:line="240" w:lineRule="auto"/>
+        <w:rPr>
+          <w:rFonts w:ascii="Arial" w:hAnsi="Arial" w:cs="Arial"/>
+          <w:sz w:val="24"/>
+          <w:szCs w:val="24"/>
+        </w:rPr>
+      </w:pPr>
+      <w:proofErr w:type="spellStart"/>
+      <w:r>
+        <w:rPr>
+          <w:rFonts w:ascii="Arial" w:hAnsi="Arial" w:cs="Arial"/>
+          <w:sz w:val="24"/>
+          <w:szCs w:val="24"/>
+        </w:rPr>
+        <w:t>releaseMutexFor</w:t>
+      </w:r>
+      <w:proofErr w:type="spellEnd"/>
+      <w:r>
+        <w:rPr>
+          <w:rFonts w:ascii="Arial" w:hAnsi="Arial" w:cs="Arial"/>
+          <w:sz w:val="24"/>
+          <w:szCs w:val="24"/>
+        </w:rPr>
+        <w:t>(v);</w:t>
+      </w:r>
+    </w:p>
+    <w:p>
+      <w:pPr>
+        <w:autoSpaceDE w:val="0"/>
+        <w:autoSpaceDN w:val="0"/>
+        <w:adjustRightInd w:val="0"/>
+        <w:spacing w:after="0" w:line="240" w:lineRule="auto"/>
+        <w:rPr>
+          <w:rFonts w:ascii="Times New Roman" w:hAnsi="Times New Roman" w:cs="Times New Roman"/>
+          <w:sz w:val="28"/>
+          <w:szCs w:val="28"/>
+        </w:rPr>
+      </w:pPr>
+    </w:p>
+    <w:p>
+      <w:pPr>
+        <w:autoSpaceDE w:val="0"/>
+        <w:autoSpaceDN w:val="0"/>
+        <w:adjustRightInd w:val="0"/>
+        <w:spacing w:after="0" w:line="240" w:lineRule="auto"/>
+        <w:rPr>
+          <w:rFonts w:ascii="TimesNewRoman" w:hAnsi="TimesNewRoman" w:cs="TimesNewRoman"/>
+          <w:sz w:val="28"/>
+          <w:szCs w:val="28"/>
+        </w:rPr>
+      </w:pPr>
+      <w:r>
+        <w:rPr>
+          <w:rFonts w:ascii="TimesNewRoman" w:hAnsi="TimesNewRoman" w:cs="TimesNewRoman"/>
+          <w:sz w:val="28"/>
+          <w:szCs w:val="28"/>
+        </w:rPr>
+        <w:t>A more object-oriented solution is to create a Lock class that acquires a mutex in its constructor and releases it in its destructor.</w:t>
+      </w:r>
+    </w:p>
+    <w:p>
+      <w:pPr>
+        <w:autoSpaceDE w:val="0"/>
+        <w:autoSpaceDN w:val="0"/>
+        <w:adjustRightInd w:val="0"/>
+        <w:spacing w:after="0" w:line="240" w:lineRule="auto"/>
+        <w:rPr>
+          <w:rFonts w:ascii="Times New Roman" w:hAnsi="Times New Roman" w:cs="Times New Roman"/>
+          <w:sz w:val="28"/>
+          <w:szCs w:val="28"/>
+        </w:rPr>
+      </w:pPr>
+    </w:p>
+    <w:p>
+      <w:pPr>
+        <w:autoSpaceDE w:val="0"/>
+        <w:autoSpaceDN w:val="0"/>
+        <w:adjustRightInd w:val="0"/>
+        <w:spacing w:after="0" w:line="240" w:lineRule="auto"/>
+        <w:rPr>
+          <w:rFonts w:ascii="Arial" w:hAnsi="Arial" w:cs="Arial"/>
+          <w:sz w:val="24"/>
+          <w:szCs w:val="24"/>
+        </w:rPr>
+      </w:pPr>
+      <w:r>
+        <w:rPr>
+          <w:rFonts w:ascii="Arial" w:hAnsi="Arial" w:cs="Arial"/>
+          <w:sz w:val="24"/>
+          <w:szCs w:val="24"/>
+        </w:rPr>
+        <w:t>template&lt;</w:t>
+      </w:r>
+      <w:proofErr w:type="spellStart"/>
+      <w:r>
+        <w:rPr>
+          <w:rFonts w:ascii="Arial" w:hAnsi="Arial" w:cs="Arial"/>
+          <w:sz w:val="24"/>
+          <w:szCs w:val="24"/>
+        </w:rPr>
+        <w:t>typename</w:t>
+      </w:r>
+      <w:proofErr w:type="spellEnd"/>
+      <w:r>
+        <w:rPr>
+          <w:rFonts w:ascii="Arial" w:hAnsi="Arial" w:cs="Arial"/>
+          <w:sz w:val="24"/>
+          <w:szCs w:val="24"/>
+        </w:rPr>
+        <w:t xml:space="preserve"> Container&gt; </w:t>
+      </w:r>
+      <w:r>
+        <w:rPr>
+          <w:rFonts w:ascii="Arial" w:hAnsi="Arial" w:cs="Arial"/>
+          <w:sz w:val="24"/>
+          <w:szCs w:val="24"/>
+        </w:rPr>
+        <w:tab/>
+      </w:r>
+      <w:r>
+        <w:rPr>
+          <w:rFonts w:ascii="Arial" w:hAnsi="Arial" w:cs="Arial"/>
+          <w:sz w:val="24"/>
+          <w:szCs w:val="24"/>
+        </w:rPr>
+        <w:tab/>
+      </w:r>
+      <w:r>
+        <w:rPr>
+          <w:rFonts w:ascii="Arial" w:hAnsi="Arial" w:cs="Arial"/>
+          <w:sz w:val="24"/>
+          <w:szCs w:val="24"/>
+        </w:rPr>
+        <w:tab/>
+      </w:r>
+      <w:r>
+        <w:rPr>
+          <w:rFonts w:ascii="Arial" w:hAnsi="Arial" w:cs="Arial"/>
+          <w:sz w:val="24"/>
+          <w:szCs w:val="24"/>
+        </w:rPr>
+        <w:tab/>
+      </w:r>
+      <w:r>
+        <w:rPr>
+          <w:rFonts w:ascii="Arial" w:hAnsi="Arial" w:cs="Arial"/>
+          <w:sz w:val="24"/>
+          <w:szCs w:val="24"/>
+        </w:rPr>
+        <w:tab/>
+        <w:t>// skeletal template for classes</w:t>
+      </w:r>
+    </w:p>
+    <w:p>
+      <w:pPr>
+        <w:autoSpaceDE w:val="0"/>
+        <w:autoSpaceDN w:val="0"/>
+        <w:adjustRightInd w:val="0"/>
+        <w:spacing w:after="0" w:line="240" w:lineRule="auto"/>
+        <w:rPr>
+          <w:rFonts w:ascii="Arial" w:hAnsi="Arial" w:cs="Arial"/>
+          <w:sz w:val="24"/>
+          <w:szCs w:val="24"/>
+        </w:rPr>
+      </w:pPr>
+      <w:r>
+        <w:rPr>
+          <w:rFonts w:ascii="Arial" w:hAnsi="Arial" w:cs="Arial"/>
+          <w:sz w:val="24"/>
+          <w:szCs w:val="24"/>
+        </w:rPr>
+        <w:t xml:space="preserve">class Lock </w:t>
+      </w:r>
+      <w:proofErr w:type="gramStart"/>
+      <w:r>
+        <w:rPr>
+          <w:rFonts w:ascii="Arial" w:hAnsi="Arial" w:cs="Arial"/>
+          <w:sz w:val="24"/>
+          <w:szCs w:val="24"/>
+        </w:rPr>
+        <w:t xml:space="preserve">{ </w:t>
+      </w:r>
+      <w:r>
+        <w:rPr>
+          <w:rFonts w:ascii="Arial" w:hAnsi="Arial" w:cs="Arial"/>
+          <w:sz w:val="24"/>
+          <w:szCs w:val="24"/>
+        </w:rPr>
+        <w:tab/>
+      </w:r>
+      <w:proofErr w:type="gramEnd"/>
+      <w:r>
+        <w:rPr>
+          <w:rFonts w:ascii="Arial" w:hAnsi="Arial" w:cs="Arial"/>
+          <w:sz w:val="24"/>
+          <w:szCs w:val="24"/>
+        </w:rPr>
+        <w:tab/>
+      </w:r>
+      <w:r>
+        <w:rPr>
+          <w:rFonts w:ascii="Arial" w:hAnsi="Arial" w:cs="Arial"/>
+          <w:sz w:val="24"/>
+          <w:szCs w:val="24"/>
+        </w:rPr>
+        <w:tab/>
+      </w:r>
+      <w:r>
+        <w:rPr>
+          <w:rFonts w:ascii="Arial" w:hAnsi="Arial" w:cs="Arial"/>
+          <w:sz w:val="24"/>
+          <w:szCs w:val="24"/>
+        </w:rPr>
+        <w:tab/>
+      </w:r>
+      <w:r>
+        <w:rPr>
+          <w:rFonts w:ascii="Arial" w:hAnsi="Arial" w:cs="Arial"/>
+          <w:sz w:val="24"/>
+          <w:szCs w:val="24"/>
+        </w:rPr>
+        <w:tab/>
+      </w:r>
+      <w:r>
+        <w:rPr>
+          <w:rFonts w:ascii="Arial" w:hAnsi="Arial" w:cs="Arial"/>
+          <w:sz w:val="24"/>
+          <w:szCs w:val="24"/>
+        </w:rPr>
+        <w:tab/>
+      </w:r>
+      <w:r>
+        <w:rPr>
+          <w:rFonts w:ascii="Arial" w:hAnsi="Arial" w:cs="Arial"/>
+          <w:sz w:val="24"/>
+          <w:szCs w:val="24"/>
+        </w:rPr>
+        <w:tab/>
+      </w:r>
+      <w:r>
+        <w:rPr>
+          <w:rFonts w:ascii="Arial" w:hAnsi="Arial" w:cs="Arial"/>
+          <w:sz w:val="24"/>
+          <w:szCs w:val="24"/>
+        </w:rPr>
+        <w:tab/>
+        <w:t>// that acquire and release mutexes</w:t>
+      </w:r>
+    </w:p>
+    <w:p>
+      <w:pPr>
+        <w:autoSpaceDE w:val="0"/>
+        <w:autoSpaceDN w:val="0"/>
+        <w:adjustRightInd w:val="0"/>
+        <w:spacing w:after="0" w:line="240" w:lineRule="auto"/>
+        <w:rPr>
+          <w:rFonts w:ascii="Arial" w:hAnsi="Arial" w:cs="Arial"/>
+          <w:sz w:val="24"/>
+          <w:szCs w:val="24"/>
+        </w:rPr>
+      </w:pPr>
+      <w:r>
+        <w:rPr>
+          <w:rFonts w:ascii="Arial" w:hAnsi="Arial" w:cs="Arial"/>
+          <w:sz w:val="24"/>
+          <w:szCs w:val="24"/>
+        </w:rPr>
+        <w:t xml:space="preserve">public: </w:t>
+      </w:r>
+      <w:r>
+        <w:rPr>
+          <w:rFonts w:ascii="Arial" w:hAnsi="Arial" w:cs="Arial"/>
+          <w:sz w:val="24"/>
+          <w:szCs w:val="24"/>
+        </w:rPr>
+        <w:tab/>
+      </w:r>
+      <w:r>
+        <w:rPr>
+          <w:rFonts w:ascii="Arial" w:hAnsi="Arial" w:cs="Arial"/>
+          <w:sz w:val="24"/>
+          <w:szCs w:val="24"/>
+        </w:rPr>
+        <w:tab/>
+      </w:r>
+      <w:r>
+        <w:rPr>
+          <w:rFonts w:ascii="Arial" w:hAnsi="Arial" w:cs="Arial"/>
+          <w:sz w:val="24"/>
+          <w:szCs w:val="24"/>
+        </w:rPr>
+        <w:tab/>
+      </w:r>
+      <w:r>
+        <w:rPr>
+          <w:rFonts w:ascii="Arial" w:hAnsi="Arial" w:cs="Arial"/>
+          <w:sz w:val="24"/>
+          <w:szCs w:val="24"/>
+        </w:rPr>
+        <w:tab/>
+      </w:r>
+      <w:r>
+        <w:rPr>
+          <w:rFonts w:ascii="Arial" w:hAnsi="Arial" w:cs="Arial"/>
+          <w:sz w:val="24"/>
+          <w:szCs w:val="24"/>
+        </w:rPr>
+        <w:tab/>
+      </w:r>
+      <w:r>
+        <w:rPr>
+          <w:rFonts w:ascii="Arial" w:hAnsi="Arial" w:cs="Arial"/>
+          <w:sz w:val="24"/>
+          <w:szCs w:val="24"/>
+        </w:rPr>
+        <w:tab/>
+      </w:r>
+      <w:r>
+        <w:rPr>
+          <w:rFonts w:ascii="Arial" w:hAnsi="Arial" w:cs="Arial"/>
+          <w:sz w:val="24"/>
+          <w:szCs w:val="24"/>
+        </w:rPr>
+        <w:tab/>
+      </w:r>
+      <w:r>
+        <w:rPr>
+          <w:rFonts w:ascii="Arial" w:hAnsi="Arial" w:cs="Arial"/>
+          <w:sz w:val="24"/>
+          <w:szCs w:val="24"/>
+        </w:rPr>
+        <w:tab/>
+        <w:t>// for containers;</w:t>
+      </w:r>
+    </w:p>
+    <w:p>
+      <w:pPr>
+        <w:autoSpaceDE w:val="0"/>
+        <w:autoSpaceDN w:val="0"/>
+        <w:adjustRightInd w:val="0"/>
+        <w:spacing w:after="0" w:line="240" w:lineRule="auto"/>
+        <w:rPr>
+          <w:rFonts w:ascii="Arial" w:hAnsi="Arial" w:cs="Arial"/>
+          <w:sz w:val="24"/>
+          <w:szCs w:val="24"/>
+        </w:rPr>
+      </w:pPr>
+      <w:r>
+        <w:rPr>
+          <w:rFonts w:ascii="Arial" w:hAnsi="Arial" w:cs="Arial"/>
+          <w:sz w:val="24"/>
+          <w:szCs w:val="24"/>
+        </w:rPr>
+        <w:tab/>
+        <w:t>…</w:t>
+      </w:r>
+    </w:p>
+    <w:p>
+      <w:pPr>
+        <w:autoSpaceDE w:val="0"/>
+        <w:autoSpaceDN w:val="0"/>
+        <w:adjustRightInd w:val="0"/>
+        <w:spacing w:after="0" w:line="240" w:lineRule="auto"/>
+        <w:ind w:firstLine="720"/>
+        <w:rPr>
+          <w:rFonts w:ascii="Arial" w:hAnsi="Arial" w:cs="Arial"/>
+          <w:sz w:val="24"/>
+          <w:szCs w:val="24"/>
+        </w:rPr>
+      </w:pPr>
+      <w:proofErr w:type="gramStart"/>
+      <w:r>
+        <w:rPr>
+          <w:rFonts w:ascii="Arial" w:hAnsi="Arial" w:cs="Arial"/>
+          <w:sz w:val="24"/>
+          <w:szCs w:val="24"/>
+        </w:rPr>
+        <w:t>Lock(</w:t>
+      </w:r>
+      <w:proofErr w:type="spellStart"/>
+      <w:proofErr w:type="gramEnd"/>
+      <w:r>
+        <w:rPr>
+          <w:rFonts w:ascii="Arial" w:hAnsi="Arial" w:cs="Arial"/>
+          <w:sz w:val="24"/>
+          <w:szCs w:val="24"/>
+        </w:rPr>
+        <w:t>const</w:t>
+      </w:r>
+      <w:proofErr w:type="spellEnd"/>
+      <w:r>
+        <w:rPr>
+          <w:rFonts w:ascii="Arial" w:hAnsi="Arial" w:cs="Arial"/>
+          <w:sz w:val="24"/>
+          <w:szCs w:val="24"/>
+        </w:rPr>
+        <w:t xml:space="preserve"> Containers container): c(container)</w:t>
+      </w:r>
+    </w:p>
+    <w:p>
+      <w:pPr>
+        <w:autoSpaceDE w:val="0"/>
+        <w:autoSpaceDN w:val="0"/>
+        <w:adjustRightInd w:val="0"/>
+        <w:spacing w:after="0" w:line="240" w:lineRule="auto"/>
+        <w:ind w:firstLine="720"/>
+        <w:rPr>
+          <w:rFonts w:ascii="Arial" w:hAnsi="Arial" w:cs="Arial"/>
+          <w:sz w:val="24"/>
+          <w:szCs w:val="24"/>
+        </w:rPr>
+      </w:pPr>
+      <w:r>
+        <w:rPr>
+          <w:rFonts w:ascii="Arial" w:hAnsi="Arial" w:cs="Arial"/>
+          <w:sz w:val="24"/>
+          <w:szCs w:val="24"/>
+        </w:rPr>
+        <w:t>{</w:t>
+      </w:r>
+    </w:p>
+    <w:p>
+      <w:pPr>
+        <w:autoSpaceDE w:val="0"/>
+        <w:autoSpaceDN w:val="0"/>
+        <w:adjustRightInd w:val="0"/>
+        <w:spacing w:after="0" w:line="240" w:lineRule="auto"/>
+        <w:ind w:left="720" w:firstLine="720"/>
+        <w:rPr>
+          <w:rFonts w:ascii="Arial" w:hAnsi="Arial" w:cs="Arial"/>
+          <w:sz w:val="24"/>
+          <w:szCs w:val="24"/>
+        </w:rPr>
+      </w:pPr>
+      <w:proofErr w:type="spellStart"/>
+      <w:r>
+        <w:rPr>
+          <w:rFonts w:ascii="Arial" w:hAnsi="Arial" w:cs="Arial"/>
+          <w:sz w:val="24"/>
+          <w:szCs w:val="24"/>
+        </w:rPr>
+        <w:t>getMutexFor</w:t>
+      </w:r>
+      <w:proofErr w:type="spellEnd"/>
+      <w:r>
+        <w:rPr>
+          <w:rFonts w:ascii="Arial" w:hAnsi="Arial" w:cs="Arial"/>
+          <w:sz w:val="24"/>
+          <w:szCs w:val="24"/>
+        </w:rPr>
+        <w:t xml:space="preserve">(c); </w:t>
+      </w:r>
+      <w:r>
+        <w:rPr>
+          <w:rFonts w:ascii="Arial" w:hAnsi="Arial" w:cs="Arial"/>
+          <w:sz w:val="24"/>
+          <w:szCs w:val="24"/>
+        </w:rPr>
+        <w:tab/>
+      </w:r>
+      <w:r>
+        <w:rPr>
+          <w:rFonts w:ascii="Arial" w:hAnsi="Arial" w:cs="Arial"/>
+          <w:sz w:val="24"/>
+          <w:szCs w:val="24"/>
+        </w:rPr>
+        <w:tab/>
+      </w:r>
+      <w:r>
+        <w:rPr>
+          <w:rFonts w:ascii="Arial" w:hAnsi="Arial" w:cs="Arial"/>
+          <w:sz w:val="24"/>
+          <w:szCs w:val="24"/>
+        </w:rPr>
+        <w:tab/>
+      </w:r>
+      <w:r>
+        <w:rPr>
+          <w:rFonts w:ascii="Arial" w:hAnsi="Arial" w:cs="Arial"/>
+          <w:sz w:val="24"/>
+          <w:szCs w:val="24"/>
+        </w:rPr>
+        <w:tab/>
+      </w:r>
+      <w:r>
+        <w:rPr>
+          <w:rFonts w:ascii="Arial" w:hAnsi="Arial" w:cs="Arial"/>
+          <w:sz w:val="24"/>
+          <w:szCs w:val="24"/>
+        </w:rPr>
+        <w:tab/>
+        <w:t>// acquire mutex in the constructor</w:t>
+      </w:r>
+    </w:p>
+    <w:p>
+      <w:pPr>
+        <w:autoSpaceDE w:val="0"/>
+        <w:autoSpaceDN w:val="0"/>
+        <w:adjustRightInd w:val="0"/>
+        <w:spacing w:after="0" w:line="240" w:lineRule="auto"/>
+        <w:ind w:firstLine="720"/>
+        <w:rPr>
+          <w:rFonts w:ascii="Arial" w:hAnsi="Arial" w:cs="Arial"/>
+          <w:sz w:val="24"/>
+          <w:szCs w:val="24"/>
+        </w:rPr>
+      </w:pPr>
+      <w:r>
+        <w:rPr>
+          <w:rFonts w:ascii="Arial" w:hAnsi="Arial" w:cs="Arial"/>
+          <w:sz w:val="24"/>
+          <w:szCs w:val="24"/>
+        </w:rPr>
+        <w:t>}</w:t>
+      </w:r>
+    </w:p>
+    <w:p>
+      <w:pPr>
+        <w:autoSpaceDE w:val="0"/>
+        <w:autoSpaceDN w:val="0"/>
+        <w:adjustRightInd w:val="0"/>
+        <w:spacing w:after="0" w:line="240" w:lineRule="auto"/>
+        <w:ind w:firstLine="720"/>
+        <w:rPr>
+          <w:rFonts w:ascii="Arial" w:hAnsi="Arial" w:cs="Arial"/>
+          <w:sz w:val="24"/>
+          <w:szCs w:val="24"/>
+        </w:rPr>
+      </w:pPr>
+      <w:r>
+        <w:rPr>
+          <w:rFonts w:ascii="Arial" w:hAnsi="Arial" w:cs="Arial"/>
+          <w:sz w:val="24"/>
+          <w:szCs w:val="24"/>
+        </w:rPr>
+        <w:t>~</w:t>
+      </w:r>
+      <w:proofErr w:type="gramStart"/>
+      <w:r>
+        <w:rPr>
+          <w:rFonts w:ascii="Arial" w:hAnsi="Arial" w:cs="Arial"/>
+          <w:sz w:val="24"/>
+          <w:szCs w:val="24"/>
+        </w:rPr>
+        <w:t>Lock(</w:t>
+      </w:r>
+      <w:proofErr w:type="gramEnd"/>
+      <w:r>
+        <w:rPr>
+          <w:rFonts w:ascii="Arial" w:hAnsi="Arial" w:cs="Arial"/>
+          <w:sz w:val="24"/>
+          <w:szCs w:val="24"/>
+        </w:rPr>
+        <w:t>)</w:t>
+      </w:r>
+    </w:p>
+    <w:p>
+      <w:pPr>
+        <w:autoSpaceDE w:val="0"/>
+        <w:autoSpaceDN w:val="0"/>
+        <w:adjustRightInd w:val="0"/>
+        <w:spacing w:after="0" w:line="240" w:lineRule="auto"/>
+        <w:ind w:firstLine="720"/>
+        <w:rPr>
+          <w:rFonts w:ascii="Arial" w:hAnsi="Arial" w:cs="Arial"/>
+          <w:sz w:val="24"/>
+          <w:szCs w:val="24"/>
+        </w:rPr>
+      </w:pPr>
+      <w:r>
+        <w:rPr>
+          <w:rFonts w:ascii="Arial" w:hAnsi="Arial" w:cs="Arial"/>
+          <w:sz w:val="24"/>
+          <w:szCs w:val="24"/>
+        </w:rPr>
+        <w:t>{</w:t>
+      </w:r>
+    </w:p>
+    <w:p>
+      <w:pPr>
+        <w:autoSpaceDE w:val="0"/>
+        <w:autoSpaceDN w:val="0"/>
+        <w:adjustRightInd w:val="0"/>
+        <w:spacing w:after="0" w:line="240" w:lineRule="auto"/>
+        <w:ind w:left="720" w:firstLine="720"/>
+        <w:rPr>
+          <w:rFonts w:ascii="Arial" w:hAnsi="Arial" w:cs="Arial"/>
+          <w:sz w:val="24"/>
+          <w:szCs w:val="24"/>
+        </w:rPr>
+      </w:pPr>
+      <w:proofErr w:type="spellStart"/>
+      <w:r>
+        <w:rPr>
+          <w:rFonts w:ascii="Arial" w:hAnsi="Arial" w:cs="Arial"/>
+          <w:sz w:val="24"/>
+          <w:szCs w:val="24"/>
+        </w:rPr>
+        <w:t>releaseMutexFor</w:t>
+      </w:r>
+      <w:proofErr w:type="spellEnd"/>
+      <w:r>
+        <w:rPr>
+          <w:rFonts w:ascii="Arial" w:hAnsi="Arial" w:cs="Arial"/>
+          <w:sz w:val="24"/>
+          <w:szCs w:val="24"/>
+        </w:rPr>
+        <w:t xml:space="preserve">(c); </w:t>
+      </w:r>
+      <w:r>
+        <w:rPr>
+          <w:rFonts w:ascii="Arial" w:hAnsi="Arial" w:cs="Arial"/>
+          <w:sz w:val="24"/>
+          <w:szCs w:val="24"/>
+        </w:rPr>
+        <w:tab/>
+      </w:r>
+      <w:r>
+        <w:rPr>
+          <w:rFonts w:ascii="Arial" w:hAnsi="Arial" w:cs="Arial"/>
+          <w:sz w:val="24"/>
+          <w:szCs w:val="24"/>
+        </w:rPr>
+        <w:tab/>
+      </w:r>
+      <w:r>
+        <w:rPr>
+          <w:rFonts w:ascii="Arial" w:hAnsi="Arial" w:cs="Arial"/>
+          <w:sz w:val="24"/>
+          <w:szCs w:val="24"/>
+        </w:rPr>
+        <w:tab/>
+      </w:r>
+      <w:r>
+        <w:rPr>
+          <w:rFonts w:ascii="Arial" w:hAnsi="Arial" w:cs="Arial"/>
+          <w:sz w:val="24"/>
+          <w:szCs w:val="24"/>
+        </w:rPr>
+        <w:tab/>
+        <w:t>// release it in the destructor</w:t>
+      </w:r>
+    </w:p>
+    <w:p>
+      <w:pPr>
+        <w:autoSpaceDE w:val="0"/>
+        <w:autoSpaceDN w:val="0"/>
+        <w:adjustRightInd w:val="0"/>
+        <w:spacing w:after="0" w:line="240" w:lineRule="auto"/>
+        <w:ind w:firstLine="720"/>
+        <w:rPr>
+          <w:rFonts w:ascii="Arial" w:hAnsi="Arial" w:cs="Arial"/>
+          <w:sz w:val="24"/>
+          <w:szCs w:val="24"/>
+        </w:rPr>
+      </w:pPr>
+      <w:r>
+        <w:rPr>
+          <w:rFonts w:ascii="Arial" w:hAnsi="Arial" w:cs="Arial"/>
+          <w:sz w:val="24"/>
+          <w:szCs w:val="24"/>
+        </w:rPr>
+        <w:t>}</w:t>
+      </w:r>
+    </w:p>
+    <w:p>
+      <w:pPr>
+        <w:autoSpaceDE w:val="0"/>
+        <w:autoSpaceDN w:val="0"/>
+        <w:adjustRightInd w:val="0"/>
+        <w:spacing w:after="0" w:line="240" w:lineRule="auto"/>
+        <w:rPr>
+          <w:rFonts w:ascii="Arial" w:hAnsi="Arial" w:cs="Arial"/>
+          <w:sz w:val="24"/>
+          <w:szCs w:val="24"/>
+        </w:rPr>
+      </w:pPr>
+      <w:r>
+        <w:rPr>
+          <w:rFonts w:ascii="Arial" w:hAnsi="Arial" w:cs="Arial"/>
+          <w:sz w:val="24"/>
+          <w:szCs w:val="24"/>
+        </w:rPr>
+        <w:t>private:</w:t>
+      </w:r>
+    </w:p>
+    <w:p>
+      <w:pPr>
+        <w:autoSpaceDE w:val="0"/>
+        <w:autoSpaceDN w:val="0"/>
+        <w:adjustRightInd w:val="0"/>
+        <w:spacing w:after="0" w:line="240" w:lineRule="auto"/>
+        <w:ind w:firstLine="720"/>
+        <w:rPr>
+          <w:rFonts w:ascii="Arial" w:hAnsi="Arial" w:cs="Arial"/>
+          <w:sz w:val="24"/>
+          <w:szCs w:val="24"/>
+        </w:rPr>
+      </w:pPr>
+      <w:proofErr w:type="spellStart"/>
+      <w:r>
+        <w:rPr>
+          <w:rFonts w:ascii="Arial" w:hAnsi="Arial" w:cs="Arial"/>
+          <w:sz w:val="24"/>
+          <w:szCs w:val="24"/>
+        </w:rPr>
+        <w:t>const</w:t>
+      </w:r>
+      <w:proofErr w:type="spellEnd"/>
+      <w:r>
+        <w:rPr>
+          <w:rFonts w:ascii="Arial" w:hAnsi="Arial" w:cs="Arial"/>
+          <w:sz w:val="24"/>
+          <w:szCs w:val="24"/>
+        </w:rPr>
+        <w:t xml:space="preserve"> Container&amp; c;</w:t>
+      </w:r>
+    </w:p>
+    <w:p>
+      <w:pPr>
+        <w:autoSpaceDE w:val="0"/>
+        <w:autoSpaceDN w:val="0"/>
+        <w:adjustRightInd w:val="0"/>
+        <w:spacing w:after="0" w:line="240" w:lineRule="auto"/>
+        <w:rPr>
+          <w:rFonts w:ascii="Times New Roman" w:hAnsi="Times New Roman" w:cs="Times New Roman"/>
+          <w:sz w:val="24"/>
+          <w:szCs w:val="24"/>
+        </w:rPr>
+      </w:pPr>
+      <w:r>
+        <w:rPr>
+          <w:rFonts w:ascii="Times New Roman" w:hAnsi="Times New Roman" w:cs="Times New Roman"/>
+          <w:sz w:val="24"/>
+          <w:szCs w:val="24"/>
+        </w:rPr>
+        <w:t>};</w:t>
+      </w:r>
+    </w:p>
+    <w:p>
+      <w:pPr>
+        <w:autoSpaceDE w:val="0"/>
+        <w:autoSpaceDN w:val="0"/>
+        <w:adjustRightInd w:val="0"/>
+        <w:spacing w:after="0" w:line="240" w:lineRule="auto"/>
+        <w:rPr>
+          <w:rFonts w:ascii="Times New Roman" w:hAnsi="Times New Roman" w:cs="Times New Roman"/>
+          <w:sz w:val="28"/>
+          <w:szCs w:val="28"/>
+        </w:rPr>
+      </w:pPr>
+    </w:p>
+    <w:p>
+      <w:pPr>
+        <w:autoSpaceDE w:val="0"/>
+        <w:autoSpaceDN w:val="0"/>
+        <w:adjustRightInd w:val="0"/>
+        <w:spacing w:after="0" w:line="240" w:lineRule="auto"/>
+        <w:rPr>
+          <w:rFonts w:ascii="TimesNewRoman" w:hAnsi="TimesNewRoman" w:cs="TimesNewRoman"/>
+          <w:sz w:val="28"/>
+          <w:szCs w:val="28"/>
+        </w:rPr>
+      </w:pPr>
+      <w:r>
+        <w:rPr>
+          <w:rFonts w:ascii="TimesNewRoman" w:hAnsi="TimesNewRoman" w:cs="TimesNewRoman"/>
+          <w:sz w:val="28"/>
+          <w:szCs w:val="28"/>
+        </w:rPr>
+        <w:t>The idea of using a class (like Lock) to manage the lifetime of resources (such as</w:t>
+      </w:r>
+    </w:p>
+    <w:p>
+      <w:pPr>
+        <w:autoSpaceDE w:val="0"/>
+        <w:autoSpaceDN w:val="0"/>
+        <w:adjustRightInd w:val="0"/>
+        <w:spacing w:after="0" w:line="240" w:lineRule="auto"/>
+        <w:rPr>
+          <w:rFonts w:ascii="TimesNewRoman,Italic" w:hAnsi="TimesNewRoman,Italic" w:cs="TimesNewRoman,Italic"/>
+          <w:iCs/>
+          <w:sz w:val="28"/>
+          <w:szCs w:val="28"/>
+        </w:rPr>
+      </w:pPr>
+      <w:r>
+        <w:rPr>
+          <w:rFonts w:ascii="TimesNewRoman" w:hAnsi="TimesNewRoman" w:cs="TimesNewRoman"/>
+          <w:sz w:val="28"/>
+          <w:szCs w:val="28"/>
+        </w:rPr>
+        <w:t xml:space="preserve">mutexes) is generally known as </w:t>
+      </w:r>
+      <w:r>
+        <w:rPr>
+          <w:rFonts w:ascii="TimesNewRoman,Italic" w:hAnsi="TimesNewRoman,Italic" w:cs="TimesNewRoman,Italic"/>
           <w:i/>
           <w:iCs/>
           <w:sz w:val="28"/>
           <w:szCs w:val="28"/>
         </w:rPr>
-      </w:pPr>
+        <w:t>resource acquisition is initialization</w:t>
+      </w:r>
+      <w:r>
+        <w:rPr>
+          <w:rFonts w:ascii="TimesNewRoman,Italic" w:hAnsi="TimesNewRoman,Italic" w:cs="TimesNewRoman,Italic"/>
+          <w:iCs/>
+          <w:sz w:val="28"/>
+          <w:szCs w:val="28"/>
+        </w:rPr>
+        <w:t>. Now our code looks like:</w:t>
+      </w:r>
+    </w:p>
+    <w:p>
+      <w:pPr>
+        <w:autoSpaceDE w:val="0"/>
+        <w:autoSpaceDN w:val="0"/>
+        <w:adjustRightInd w:val="0"/>
+        <w:spacing w:after="0" w:line="240" w:lineRule="auto"/>
+        <w:rPr>
+          <w:rFonts w:ascii="Times New Roman" w:hAnsi="Times New Roman" w:cs="Times New Roman"/>
+          <w:sz w:val="28"/>
+          <w:szCs w:val="28"/>
+        </w:rPr>
+      </w:pPr>
+    </w:p>
+    <w:p>
+      <w:pPr>
+        <w:autoSpaceDE w:val="0"/>
+        <w:autoSpaceDN w:val="0"/>
+        <w:adjustRightInd w:val="0"/>
+        <w:spacing w:after="0" w:line="240" w:lineRule="auto"/>
+        <w:rPr>
+          <w:rFonts w:ascii="Arial" w:hAnsi="Arial" w:cs="Arial"/>
+          <w:sz w:val="26"/>
+          <w:szCs w:val="26"/>
+        </w:rPr>
+      </w:pPr>
+      <w:r>
+        <w:rPr>
+          <w:rFonts w:ascii="Arial" w:hAnsi="Arial" w:cs="Arial"/>
+          <w:sz w:val="26"/>
+          <w:szCs w:val="26"/>
+        </w:rPr>
+        <w:t>vector&lt;int&gt; v;</w:t>
+      </w:r>
+    </w:p>
+    <w:p>
+      <w:pPr>
+        <w:autoSpaceDE w:val="0"/>
+        <w:autoSpaceDN w:val="0"/>
+        <w:adjustRightInd w:val="0"/>
+        <w:spacing w:after="0" w:line="240" w:lineRule="auto"/>
+        <w:rPr>
+          <w:rFonts w:ascii="Arial" w:hAnsi="Arial" w:cs="Arial"/>
+          <w:sz w:val="26"/>
+          <w:szCs w:val="26"/>
+        </w:rPr>
+      </w:pPr>
+      <w:r>
+        <w:rPr>
+          <w:rFonts w:ascii="Arial" w:hAnsi="Arial" w:cs="Arial"/>
+          <w:sz w:val="26"/>
+          <w:szCs w:val="26"/>
+        </w:rPr>
+        <w:t>…</w:t>
+      </w:r>
+    </w:p>
+    <w:p>
+      <w:pPr>
+        <w:autoSpaceDE w:val="0"/>
+        <w:autoSpaceDN w:val="0"/>
+        <w:adjustRightInd w:val="0"/>
+        <w:spacing w:after="0" w:line="240" w:lineRule="auto"/>
+        <w:rPr>
+          <w:rFonts w:ascii="Arial" w:hAnsi="Arial" w:cs="Arial"/>
+          <w:sz w:val="26"/>
+          <w:szCs w:val="26"/>
+        </w:rPr>
+      </w:pPr>
+      <w:r>
+        <w:rPr>
+          <w:rFonts w:ascii="Arial" w:hAnsi="Arial" w:cs="Arial"/>
+          <w:sz w:val="26"/>
+          <w:szCs w:val="26"/>
+        </w:rPr>
+        <w:t>{</w:t>
+      </w:r>
+      <w:r>
+        <w:rPr>
+          <w:rFonts w:ascii="Arial" w:hAnsi="Arial" w:cs="Arial"/>
+          <w:sz w:val="26"/>
+          <w:szCs w:val="26"/>
+        </w:rPr>
+        <w:tab/>
+      </w:r>
+      <w:r>
+        <w:rPr>
+          <w:rFonts w:ascii="Arial" w:hAnsi="Arial" w:cs="Arial"/>
+          <w:sz w:val="26"/>
+          <w:szCs w:val="26"/>
+        </w:rPr>
+        <w:tab/>
+      </w:r>
+      <w:r>
+        <w:rPr>
+          <w:rFonts w:ascii="Arial" w:hAnsi="Arial" w:cs="Arial"/>
+          <w:sz w:val="26"/>
+          <w:szCs w:val="26"/>
+        </w:rPr>
+        <w:tab/>
+      </w:r>
+      <w:r>
+        <w:rPr>
+          <w:rFonts w:ascii="Arial" w:hAnsi="Arial" w:cs="Arial"/>
+          <w:sz w:val="26"/>
+          <w:szCs w:val="26"/>
+        </w:rPr>
+        <w:tab/>
+      </w:r>
+      <w:r>
+        <w:rPr>
+          <w:rFonts w:ascii="Arial" w:hAnsi="Arial" w:cs="Arial"/>
+          <w:sz w:val="26"/>
+          <w:szCs w:val="26"/>
+        </w:rPr>
+        <w:tab/>
+      </w:r>
+      <w:r>
+        <w:rPr>
+          <w:rFonts w:ascii="Arial" w:hAnsi="Arial" w:cs="Arial"/>
+          <w:sz w:val="26"/>
+          <w:szCs w:val="26"/>
+        </w:rPr>
+        <w:tab/>
+      </w:r>
+      <w:r>
+        <w:rPr>
+          <w:rFonts w:ascii="Arial" w:hAnsi="Arial" w:cs="Arial"/>
+          <w:sz w:val="26"/>
+          <w:szCs w:val="26"/>
+        </w:rPr>
+        <w:tab/>
+      </w:r>
+      <w:r>
+        <w:rPr>
+          <w:rFonts w:ascii="Arial" w:hAnsi="Arial" w:cs="Arial"/>
+          <w:sz w:val="26"/>
+          <w:szCs w:val="26"/>
+        </w:rPr>
+        <w:tab/>
+      </w:r>
+      <w:r>
+        <w:rPr>
+          <w:rFonts w:ascii="Arial" w:hAnsi="Arial" w:cs="Arial"/>
+          <w:sz w:val="26"/>
+          <w:szCs w:val="26"/>
+        </w:rPr>
+        <w:tab/>
+        <w:t xml:space="preserve"> // create new block;</w:t>
+      </w:r>
+    </w:p>
+    <w:p>
+      <w:pPr>
+        <w:autoSpaceDE w:val="0"/>
+        <w:autoSpaceDN w:val="0"/>
+        <w:adjustRightInd w:val="0"/>
+        <w:spacing w:after="0" w:line="240" w:lineRule="auto"/>
+        <w:ind w:firstLine="720"/>
+        <w:rPr>
+          <w:rFonts w:ascii="Arial" w:hAnsi="Arial" w:cs="Arial"/>
+          <w:sz w:val="26"/>
+          <w:szCs w:val="26"/>
+        </w:rPr>
+      </w:pPr>
+      <w:r>
+        <w:rPr>
+          <w:rFonts w:ascii="Arial" w:hAnsi="Arial" w:cs="Arial"/>
+          <w:sz w:val="26"/>
+          <w:szCs w:val="26"/>
+        </w:rPr>
+        <w:t xml:space="preserve">Lock&lt;vector&lt;int&gt; &gt; lock(v); </w:t>
+      </w:r>
+      <w:r>
+        <w:rPr>
+          <w:rFonts w:ascii="Arial" w:hAnsi="Arial" w:cs="Arial"/>
+          <w:sz w:val="26"/>
+          <w:szCs w:val="26"/>
+        </w:rPr>
+        <w:tab/>
+      </w:r>
+      <w:r>
+        <w:rPr>
+          <w:rFonts w:ascii="Arial" w:hAnsi="Arial" w:cs="Arial"/>
+          <w:sz w:val="26"/>
+          <w:szCs w:val="26"/>
+        </w:rPr>
+        <w:tab/>
+      </w:r>
+      <w:r>
+        <w:rPr>
+          <w:rFonts w:ascii="Arial" w:hAnsi="Arial" w:cs="Arial"/>
+          <w:sz w:val="26"/>
+          <w:szCs w:val="26"/>
+        </w:rPr>
+        <w:tab/>
+      </w:r>
+      <w:r>
+        <w:rPr>
+          <w:rFonts w:ascii="Arial" w:hAnsi="Arial" w:cs="Arial"/>
+          <w:sz w:val="26"/>
+          <w:szCs w:val="26"/>
+        </w:rPr>
+        <w:tab/>
+        <w:t xml:space="preserve"> // acquire mutex</w:t>
+      </w:r>
+    </w:p>
+    <w:p>
+      <w:pPr>
+        <w:autoSpaceDE w:val="0"/>
+        <w:autoSpaceDN w:val="0"/>
+        <w:adjustRightInd w:val="0"/>
+        <w:spacing w:after="0" w:line="240" w:lineRule="auto"/>
+        <w:ind w:firstLine="720"/>
+        <w:rPr>
+          <w:rFonts w:ascii="Arial" w:hAnsi="Arial" w:cs="Arial"/>
+          <w:sz w:val="26"/>
+          <w:szCs w:val="26"/>
+        </w:rPr>
+      </w:pPr>
+      <w:r>
+        <w:rPr>
+          <w:rFonts w:ascii="Arial" w:hAnsi="Arial" w:cs="Arial"/>
+          <w:sz w:val="26"/>
+          <w:szCs w:val="26"/>
+        </w:rPr>
+        <w:t>vector&lt;int</w:t>
+      </w:r>
+      <w:proofErr w:type="gramStart"/>
+      <w:r>
+        <w:rPr>
+          <w:rFonts w:ascii="Arial" w:hAnsi="Arial" w:cs="Arial"/>
+          <w:sz w:val="26"/>
+          <w:szCs w:val="26"/>
+        </w:rPr>
+        <w:t>&gt;::</w:t>
+      </w:r>
+      <w:proofErr w:type="gramEnd"/>
+      <w:r>
+        <w:rPr>
+          <w:rFonts w:ascii="Arial" w:hAnsi="Arial" w:cs="Arial"/>
+          <w:sz w:val="26"/>
+          <w:szCs w:val="26"/>
+        </w:rPr>
+        <w:t>iterator first5(find(</w:t>
+      </w:r>
+      <w:proofErr w:type="spellStart"/>
+      <w:r>
+        <w:rPr>
+          <w:rFonts w:ascii="Arial" w:hAnsi="Arial" w:cs="Arial"/>
+          <w:sz w:val="26"/>
+          <w:szCs w:val="26"/>
+        </w:rPr>
+        <w:t>v.begin</w:t>
+      </w:r>
+      <w:proofErr w:type="spellEnd"/>
+      <w:r>
+        <w:rPr>
+          <w:rFonts w:ascii="Arial" w:hAnsi="Arial" w:cs="Arial"/>
+          <w:sz w:val="26"/>
+          <w:szCs w:val="26"/>
+        </w:rPr>
+        <w:t xml:space="preserve">(), </w:t>
+      </w:r>
+      <w:proofErr w:type="spellStart"/>
+      <w:r>
+        <w:rPr>
+          <w:rFonts w:ascii="Arial" w:hAnsi="Arial" w:cs="Arial"/>
+          <w:sz w:val="26"/>
+          <w:szCs w:val="26"/>
+        </w:rPr>
+        <w:t>v.end</w:t>
+      </w:r>
+      <w:proofErr w:type="spellEnd"/>
+      <w:r>
+        <w:rPr>
+          <w:rFonts w:ascii="Arial" w:hAnsi="Arial" w:cs="Arial"/>
+          <w:sz w:val="26"/>
+          <w:szCs w:val="26"/>
+        </w:rPr>
+        <w:t>(), 5));</w:t>
+      </w:r>
+    </w:p>
+    <w:p>
+      <w:pPr>
+        <w:autoSpaceDE w:val="0"/>
+        <w:autoSpaceDN w:val="0"/>
+        <w:adjustRightInd w:val="0"/>
+        <w:spacing w:after="0" w:line="240" w:lineRule="auto"/>
+        <w:ind w:firstLine="720"/>
+        <w:rPr>
+          <w:rFonts w:ascii="Arial" w:hAnsi="Arial" w:cs="Arial"/>
+          <w:sz w:val="26"/>
+          <w:szCs w:val="26"/>
+        </w:rPr>
+      </w:pPr>
+      <w:r>
+        <w:rPr>
+          <w:rFonts w:ascii="Arial" w:hAnsi="Arial" w:cs="Arial"/>
+          <w:sz w:val="26"/>
+          <w:szCs w:val="26"/>
+        </w:rPr>
+        <w:t>if (first</w:t>
+      </w:r>
+      <w:proofErr w:type="gramStart"/>
+      <w:r>
+        <w:rPr>
+          <w:rFonts w:ascii="Arial" w:hAnsi="Arial" w:cs="Arial"/>
+          <w:sz w:val="26"/>
+          <w:szCs w:val="26"/>
+        </w:rPr>
+        <w:t>5 !</w:t>
+      </w:r>
+      <w:proofErr w:type="gramEnd"/>
+      <w:r>
+        <w:rPr>
+          <w:rFonts w:ascii="Arial" w:hAnsi="Arial" w:cs="Arial"/>
+          <w:sz w:val="26"/>
+          <w:szCs w:val="26"/>
+        </w:rPr>
+        <w:t xml:space="preserve">= </w:t>
+      </w:r>
+      <w:proofErr w:type="spellStart"/>
+      <w:r>
+        <w:rPr>
+          <w:rFonts w:ascii="Arial" w:hAnsi="Arial" w:cs="Arial"/>
+          <w:sz w:val="26"/>
+          <w:szCs w:val="26"/>
+        </w:rPr>
+        <w:t>v.end</w:t>
+      </w:r>
+      <w:proofErr w:type="spellEnd"/>
+      <w:r>
+        <w:rPr>
+          <w:rFonts w:ascii="Arial" w:hAnsi="Arial" w:cs="Arial"/>
+          <w:sz w:val="26"/>
+          <w:szCs w:val="26"/>
+        </w:rPr>
+        <w:t>()) {</w:t>
+      </w:r>
+    </w:p>
+    <w:p>
+      <w:pPr>
+        <w:autoSpaceDE w:val="0"/>
+        <w:autoSpaceDN w:val="0"/>
+        <w:adjustRightInd w:val="0"/>
+        <w:spacing w:after="0" w:line="240" w:lineRule="auto"/>
+        <w:ind w:left="720" w:firstLine="720"/>
+        <w:rPr>
+          <w:rFonts w:ascii="Arial" w:hAnsi="Arial" w:cs="Arial"/>
+          <w:sz w:val="26"/>
+          <w:szCs w:val="26"/>
+        </w:rPr>
+      </w:pPr>
+      <w:r>
+        <w:rPr>
+          <w:rFonts w:ascii="Arial" w:hAnsi="Arial" w:cs="Arial"/>
+          <w:sz w:val="26"/>
+          <w:szCs w:val="26"/>
+        </w:rPr>
+        <w:t>*first5 = 0;</w:t>
+      </w:r>
+    </w:p>
+    <w:p>
+      <w:pPr>
+        <w:autoSpaceDE w:val="0"/>
+        <w:autoSpaceDN w:val="0"/>
+        <w:adjustRightInd w:val="0"/>
+        <w:spacing w:after="0" w:line="240" w:lineRule="auto"/>
+        <w:ind w:firstLine="720"/>
+        <w:rPr>
+          <w:rFonts w:ascii="Arial" w:hAnsi="Arial" w:cs="Arial"/>
+          <w:sz w:val="26"/>
+          <w:szCs w:val="26"/>
+        </w:rPr>
+      </w:pPr>
+      <w:r>
+        <w:rPr>
+          <w:rFonts w:ascii="Arial" w:hAnsi="Arial" w:cs="Arial"/>
+          <w:sz w:val="26"/>
+          <w:szCs w:val="26"/>
+        </w:rPr>
+        <w:t>}</w:t>
+      </w:r>
+    </w:p>
+    <w:p>
+      <w:pPr>
+        <w:autoSpaceDE w:val="0"/>
+        <w:autoSpaceDN w:val="0"/>
+        <w:adjustRightInd w:val="0"/>
+        <w:spacing w:after="0" w:line="240" w:lineRule="auto"/>
+        <w:rPr>
+          <w:rFonts w:ascii="Arial" w:hAnsi="Arial" w:cs="Arial"/>
+          <w:sz w:val="26"/>
+          <w:szCs w:val="26"/>
+        </w:rPr>
+      </w:pPr>
+      <w:r>
+        <w:rPr>
+          <w:rFonts w:ascii="Arial" w:hAnsi="Arial" w:cs="Arial"/>
+          <w:sz w:val="26"/>
+          <w:szCs w:val="26"/>
+        </w:rPr>
+        <w:t xml:space="preserve">} </w:t>
+      </w:r>
+      <w:r>
+        <w:rPr>
+          <w:rFonts w:ascii="Arial" w:hAnsi="Arial" w:cs="Arial"/>
+          <w:sz w:val="26"/>
+          <w:szCs w:val="26"/>
+        </w:rPr>
+        <w:tab/>
+      </w:r>
+      <w:r>
+        <w:rPr>
+          <w:rFonts w:ascii="Arial" w:hAnsi="Arial" w:cs="Arial"/>
+          <w:sz w:val="26"/>
+          <w:szCs w:val="26"/>
+        </w:rPr>
+        <w:tab/>
+      </w:r>
+      <w:r>
+        <w:rPr>
+          <w:rFonts w:ascii="Arial" w:hAnsi="Arial" w:cs="Arial"/>
+          <w:sz w:val="26"/>
+          <w:szCs w:val="26"/>
+        </w:rPr>
+        <w:tab/>
+      </w:r>
+      <w:r>
+        <w:rPr>
+          <w:rFonts w:ascii="Arial" w:hAnsi="Arial" w:cs="Arial"/>
+          <w:sz w:val="26"/>
+          <w:szCs w:val="26"/>
+        </w:rPr>
+        <w:tab/>
+      </w:r>
+      <w:r>
+        <w:rPr>
+          <w:rFonts w:ascii="Arial" w:hAnsi="Arial" w:cs="Arial"/>
+          <w:sz w:val="26"/>
+          <w:szCs w:val="26"/>
+        </w:rPr>
+        <w:tab/>
+      </w:r>
+      <w:r>
+        <w:rPr>
+          <w:rFonts w:ascii="Arial" w:hAnsi="Arial" w:cs="Arial"/>
+          <w:sz w:val="26"/>
+          <w:szCs w:val="26"/>
+        </w:rPr>
+        <w:tab/>
+      </w:r>
+      <w:r>
+        <w:rPr>
+          <w:rFonts w:ascii="Arial" w:hAnsi="Arial" w:cs="Arial"/>
+          <w:sz w:val="26"/>
+          <w:szCs w:val="26"/>
+        </w:rPr>
+        <w:tab/>
+      </w:r>
+      <w:r>
+        <w:rPr>
+          <w:rFonts w:ascii="Arial" w:hAnsi="Arial" w:cs="Arial"/>
+          <w:sz w:val="26"/>
+          <w:szCs w:val="26"/>
+        </w:rPr>
+        <w:tab/>
+      </w:r>
+      <w:r>
+        <w:rPr>
+          <w:rFonts w:ascii="Arial" w:hAnsi="Arial" w:cs="Arial"/>
+          <w:sz w:val="26"/>
+          <w:szCs w:val="26"/>
+        </w:rPr>
+        <w:tab/>
+        <w:t>// close block, automatically</w:t>
+      </w:r>
+    </w:p>
+    <w:p>
+      <w:pPr>
+        <w:autoSpaceDE w:val="0"/>
+        <w:autoSpaceDN w:val="0"/>
+        <w:adjustRightInd w:val="0"/>
+        <w:spacing w:after="0" w:line="240" w:lineRule="auto"/>
+        <w:ind w:left="5760" w:firstLine="720"/>
+        <w:rPr>
+          <w:rFonts w:ascii="Arial" w:hAnsi="Arial" w:cs="Arial"/>
+          <w:sz w:val="26"/>
+          <w:szCs w:val="26"/>
+        </w:rPr>
+      </w:pPr>
+      <w:r>
+        <w:rPr>
+          <w:rFonts w:ascii="Arial" w:hAnsi="Arial" w:cs="Arial"/>
+          <w:sz w:val="26"/>
+          <w:szCs w:val="26"/>
+        </w:rPr>
+        <w:t>// releasing the mutex</w:t>
+      </w:r>
+    </w:p>
+    <w:p>
+      <w:pPr>
+        <w:autoSpaceDE w:val="0"/>
+        <w:autoSpaceDN w:val="0"/>
+        <w:adjustRightInd w:val="0"/>
+        <w:spacing w:after="0" w:line="240" w:lineRule="auto"/>
+        <w:rPr>
+          <w:rFonts w:ascii="Times New Roman" w:hAnsi="Times New Roman" w:cs="Times New Roman"/>
+          <w:sz w:val="28"/>
+          <w:szCs w:val="28"/>
+        </w:rPr>
+      </w:pPr>
+    </w:p>
+    <w:p>
+      <w:pPr>
+        <w:autoSpaceDE w:val="0"/>
+        <w:autoSpaceDN w:val="0"/>
+        <w:adjustRightInd w:val="0"/>
+        <w:spacing w:after="0" w:line="240" w:lineRule="auto"/>
+        <w:rPr>
+          <w:rFonts w:ascii="Times New Roman" w:hAnsi="Times New Roman" w:cs="Times New Roman"/>
+          <w:sz w:val="28"/>
+          <w:szCs w:val="28"/>
+        </w:rPr>
+      </w:pPr>
+    </w:p>
+    <w:p>
+      <w:pPr>
+        <w:autoSpaceDE w:val="0"/>
+        <w:autoSpaceDN w:val="0"/>
+        <w:adjustRightInd w:val="0"/>
+        <w:spacing w:after="0" w:line="240" w:lineRule="auto"/>
+        <w:rPr>
+          <w:rFonts w:ascii="Arial" w:hAnsi="Arial" w:cs="Arial"/>
+          <w:i/>
+          <w:iCs/>
+          <w:sz w:val="28"/>
+          <w:szCs w:val="28"/>
+        </w:rPr>
+      </w:pPr>
+      <w:bookmarkStart w:id="0" w:name="_GoBack"/>
+      <w:bookmarkEnd w:id="0"/>
     </w:p>
     <w:sectPr>
       <w:pgSz w:w="11906" w:h="16838"/>
@@ -18649,6 +21222,119 @@
     </w:lvl>
   </w:abstractNum>
   <w:abstractNum w:abstractNumId="2" w15:restartNumberingAfterBreak="0">
+    <w:nsid w:val="16155F8D"/>
+    <w:multiLevelType w:val="hybridMultilevel"/>
+    <w:tmpl w:val="F42E4274"/>
+    <w:lvl w:ilvl="0" w:tplc="04090001">
+      <w:start w:val="1"/>
+      <w:numFmt w:val="bullet"/>
+      <w:lvlText w:val=""/>
+      <w:lvlJc w:val="left"/>
+      <w:pPr>
+        <w:ind w:left="360" w:hanging="360"/>
+      </w:pPr>
+      <w:rPr>
+        <w:rFonts w:ascii="Symbol" w:hAnsi="Symbol" w:hint="default"/>
+      </w:rPr>
+    </w:lvl>
+    <w:lvl w:ilvl="1" w:tplc="04090003">
+      <w:start w:val="1"/>
+      <w:numFmt w:val="bullet"/>
+      <w:lvlText w:val="o"/>
+      <w:lvlJc w:val="left"/>
+      <w:pPr>
+        <w:ind w:left="1080" w:hanging="360"/>
+      </w:pPr>
+      <w:rPr>
+        <w:rFonts w:ascii="Courier New" w:hAnsi="Courier New" w:cs="Courier New" w:hint="default"/>
+      </w:rPr>
+    </w:lvl>
+    <w:lvl w:ilvl="2" w:tplc="04090005">
+      <w:start w:val="1"/>
+      <w:numFmt w:val="bullet"/>
+      <w:lvlText w:val=""/>
+      <w:lvlJc w:val="left"/>
+      <w:pPr>
+        <w:ind w:left="1800" w:hanging="360"/>
+      </w:pPr>
+      <w:rPr>
+        <w:rFonts w:ascii="Wingdings" w:hAnsi="Wingdings" w:hint="default"/>
+      </w:rPr>
+    </w:lvl>
+    <w:lvl w:ilvl="3" w:tplc="04090001">
+      <w:start w:val="1"/>
+      <w:numFmt w:val="bullet"/>
+      <w:lvlText w:val=""/>
+      <w:lvlJc w:val="left"/>
+      <w:pPr>
+        <w:ind w:left="2520" w:hanging="360"/>
+      </w:pPr>
+      <w:rPr>
+        <w:rFonts w:ascii="Symbol" w:hAnsi="Symbol" w:hint="default"/>
+      </w:rPr>
+    </w:lvl>
+    <w:lvl w:ilvl="4" w:tplc="04090003">
+      <w:start w:val="1"/>
+      <w:numFmt w:val="bullet"/>
+      <w:lvlText w:val="o"/>
+      <w:lvlJc w:val="left"/>
+      <w:pPr>
+        <w:ind w:left="3240" w:hanging="360"/>
+      </w:pPr>
+      <w:rPr>
+        <w:rFonts w:ascii="Courier New" w:hAnsi="Courier New" w:cs="Courier New" w:hint="default"/>
+      </w:rPr>
+    </w:lvl>
+    <w:lvl w:ilvl="5" w:tplc="04090005">
+      <w:start w:val="1"/>
+      <w:numFmt w:val="bullet"/>
+      <w:lvlText w:val=""/>
+      <w:lvlJc w:val="left"/>
+      <w:pPr>
+        <w:ind w:left="3960" w:hanging="360"/>
+      </w:pPr>
+      <w:rPr>
+        <w:rFonts w:ascii="Wingdings" w:hAnsi="Wingdings" w:hint="default"/>
+      </w:rPr>
+    </w:lvl>
+    <w:lvl w:ilvl="6" w:tplc="04090001">
+      <w:start w:val="1"/>
+      <w:numFmt w:val="bullet"/>
+      <w:lvlText w:val=""/>
+      <w:lvlJc w:val="left"/>
+      <w:pPr>
+        <w:ind w:left="4680" w:hanging="360"/>
+      </w:pPr>
+      <w:rPr>
+        <w:rFonts w:ascii="Symbol" w:hAnsi="Symbol" w:hint="default"/>
+      </w:rPr>
+    </w:lvl>
+    <w:lvl w:ilvl="7" w:tplc="04090003">
+      <w:start w:val="1"/>
+      <w:numFmt w:val="bullet"/>
+      <w:lvlText w:val="o"/>
+      <w:lvlJc w:val="left"/>
+      <w:pPr>
+        <w:ind w:left="5400" w:hanging="360"/>
+      </w:pPr>
+      <w:rPr>
+        <w:rFonts w:ascii="Courier New" w:hAnsi="Courier New" w:cs="Courier New" w:hint="default"/>
+      </w:rPr>
+    </w:lvl>
+    <w:lvl w:ilvl="8" w:tplc="04090005">
+      <w:start w:val="1"/>
+      <w:numFmt w:val="bullet"/>
+      <w:lvlText w:val=""/>
+      <w:lvlJc w:val="left"/>
+      <w:pPr>
+        <w:ind w:left="6120" w:hanging="360"/>
+      </w:pPr>
+      <w:rPr>
+        <w:rFonts w:ascii="Wingdings" w:hAnsi="Wingdings" w:hint="default"/>
+      </w:rPr>
+    </w:lvl>
+  </w:abstractNum>
+  <w:abstractNum w:abstractNumId="3" w15:restartNumberingAfterBreak="0">
     <w:nsid w:val="165D3058"/>
     <w:multiLevelType w:val="hybridMultilevel"/>
     <w:tmpl w:val="D6BC8558"/>
@@ -18762,7 +21448,7 @@
       </w:rPr>
     </w:lvl>
   </w:abstractNum>
-  <w:abstractNum w:abstractNumId="3" w15:restartNumberingAfterBreak="0">
+  <w:abstractNum w:abstractNumId="4" w15:restartNumberingAfterBreak="0">
     <w:nsid w:val="1CDB4662"/>
     <w:multiLevelType w:val="hybridMultilevel"/>
     <w:tmpl w:val="FA540BDC"/>
@@ -18875,7 +21561,7 @@
       </w:rPr>
     </w:lvl>
   </w:abstractNum>
-  <w:abstractNum w:abstractNumId="4" w15:restartNumberingAfterBreak="0">
+  <w:abstractNum w:abstractNumId="5" w15:restartNumberingAfterBreak="0">
     <w:nsid w:val="22F26423"/>
     <w:multiLevelType w:val="hybridMultilevel"/>
     <w:tmpl w:val="893C40DE"/>
@@ -18989,7 +21675,7 @@
       </w:rPr>
     </w:lvl>
   </w:abstractNum>
-  <w:abstractNum w:abstractNumId="5" w15:restartNumberingAfterBreak="0">
+  <w:abstractNum w:abstractNumId="6" w15:restartNumberingAfterBreak="0">
     <w:nsid w:val="2AAB1BA1"/>
     <w:multiLevelType w:val="hybridMultilevel"/>
     <w:tmpl w:val="788ACE4E"/>
@@ -19103,7 +21789,7 @@
       </w:rPr>
     </w:lvl>
   </w:abstractNum>
-  <w:abstractNum w:abstractNumId="6" w15:restartNumberingAfterBreak="0">
+  <w:abstractNum w:abstractNumId="7" w15:restartNumberingAfterBreak="0">
     <w:nsid w:val="329D6523"/>
     <w:multiLevelType w:val="hybridMultilevel"/>
     <w:tmpl w:val="716464E6"/>
@@ -19216,7 +21902,7 @@
       </w:rPr>
     </w:lvl>
   </w:abstractNum>
-  <w:abstractNum w:abstractNumId="7" w15:restartNumberingAfterBreak="0">
+  <w:abstractNum w:abstractNumId="8" w15:restartNumberingAfterBreak="0">
     <w:nsid w:val="5165688D"/>
     <w:multiLevelType w:val="hybridMultilevel"/>
     <w:tmpl w:val="6E1A3A2A"/>
@@ -19329,7 +22015,120 @@
       </w:rPr>
     </w:lvl>
   </w:abstractNum>
-  <w:abstractNum w:abstractNumId="8" w15:restartNumberingAfterBreak="0">
+  <w:abstractNum w:abstractNumId="9" w15:restartNumberingAfterBreak="0">
+    <w:nsid w:val="54150367"/>
+    <w:multiLevelType w:val="hybridMultilevel"/>
+    <w:tmpl w:val="845E89D4"/>
+    <w:lvl w:ilvl="0" w:tplc="04090001">
+      <w:start w:val="1"/>
+      <w:numFmt w:val="bullet"/>
+      <w:lvlText w:val=""/>
+      <w:lvlJc w:val="left"/>
+      <w:pPr>
+        <w:ind w:left="720" w:hanging="360"/>
+      </w:pPr>
+      <w:rPr>
+        <w:rFonts w:ascii="Symbol" w:hAnsi="Symbol" w:hint="default"/>
+      </w:rPr>
+    </w:lvl>
+    <w:lvl w:ilvl="1" w:tplc="04090003">
+      <w:start w:val="1"/>
+      <w:numFmt w:val="bullet"/>
+      <w:lvlText w:val="o"/>
+      <w:lvlJc w:val="left"/>
+      <w:pPr>
+        <w:ind w:left="1440" w:hanging="360"/>
+      </w:pPr>
+      <w:rPr>
+        <w:rFonts w:ascii="Courier New" w:hAnsi="Courier New" w:cs="Courier New" w:hint="default"/>
+      </w:rPr>
+    </w:lvl>
+    <w:lvl w:ilvl="2" w:tplc="04090005">
+      <w:start w:val="1"/>
+      <w:numFmt w:val="bullet"/>
+      <w:lvlText w:val=""/>
+      <w:lvlJc w:val="left"/>
+      <w:pPr>
+        <w:ind w:left="2160" w:hanging="360"/>
+      </w:pPr>
+      <w:rPr>
+        <w:rFonts w:ascii="Wingdings" w:hAnsi="Wingdings" w:hint="default"/>
+      </w:rPr>
+    </w:lvl>
+    <w:lvl w:ilvl="3" w:tplc="04090001">
+      <w:start w:val="1"/>
+      <w:numFmt w:val="bullet"/>
+      <w:lvlText w:val=""/>
+      <w:lvlJc w:val="left"/>
+      <w:pPr>
+        <w:ind w:left="2880" w:hanging="360"/>
+      </w:pPr>
+      <w:rPr>
+        <w:rFonts w:ascii="Symbol" w:hAnsi="Symbol" w:hint="default"/>
+      </w:rPr>
+    </w:lvl>
+    <w:lvl w:ilvl="4" w:tplc="04090003">
+      <w:start w:val="1"/>
+      <w:numFmt w:val="bullet"/>
+      <w:lvlText w:val="o"/>
+      <w:lvlJc w:val="left"/>
+      <w:pPr>
+        <w:ind w:left="3600" w:hanging="360"/>
+      </w:pPr>
+      <w:rPr>
+        <w:rFonts w:ascii="Courier New" w:hAnsi="Courier New" w:cs="Courier New" w:hint="default"/>
+      </w:rPr>
+    </w:lvl>
+    <w:lvl w:ilvl="5" w:tplc="04090005">
+      <w:start w:val="1"/>
+      <w:numFmt w:val="bullet"/>
+      <w:lvlText w:val=""/>
+      <w:lvlJc w:val="left"/>
+      <w:pPr>
+        <w:ind w:left="4320" w:hanging="360"/>
+      </w:pPr>
+      <w:rPr>
+        <w:rFonts w:ascii="Wingdings" w:hAnsi="Wingdings" w:hint="default"/>
+      </w:rPr>
+    </w:lvl>
+    <w:lvl w:ilvl="6" w:tplc="04090001">
+      <w:start w:val="1"/>
+      <w:numFmt w:val="bullet"/>
+      <w:lvlText w:val=""/>
+      <w:lvlJc w:val="left"/>
+      <w:pPr>
+        <w:ind w:left="5040" w:hanging="360"/>
+      </w:pPr>
+      <w:rPr>
+        <w:rFonts w:ascii="Symbol" w:hAnsi="Symbol" w:hint="default"/>
+      </w:rPr>
+    </w:lvl>
+    <w:lvl w:ilvl="7" w:tplc="04090003">
+      <w:start w:val="1"/>
+      <w:numFmt w:val="bullet"/>
+      <w:lvlText w:val="o"/>
+      <w:lvlJc w:val="left"/>
+      <w:pPr>
+        <w:ind w:left="5760" w:hanging="360"/>
+      </w:pPr>
+      <w:rPr>
+        <w:rFonts w:ascii="Courier New" w:hAnsi="Courier New" w:cs="Courier New" w:hint="default"/>
+      </w:rPr>
+    </w:lvl>
+    <w:lvl w:ilvl="8" w:tplc="04090005">
+      <w:start w:val="1"/>
+      <w:numFmt w:val="bullet"/>
+      <w:lvlText w:val=""/>
+      <w:lvlJc w:val="left"/>
+      <w:pPr>
+        <w:ind w:left="6480" w:hanging="360"/>
+      </w:pPr>
+      <w:rPr>
+        <w:rFonts w:ascii="Wingdings" w:hAnsi="Wingdings" w:hint="default"/>
+      </w:rPr>
+    </w:lvl>
+  </w:abstractNum>
+  <w:abstractNum w:abstractNumId="10" w15:restartNumberingAfterBreak="0">
     <w:nsid w:val="64C10659"/>
     <w:multiLevelType w:val="hybridMultilevel"/>
     <w:tmpl w:val="5E94BB44"/>
@@ -19442,7 +22241,7 @@
       </w:rPr>
     </w:lvl>
   </w:abstractNum>
-  <w:abstractNum w:abstractNumId="9" w15:restartNumberingAfterBreak="0">
+  <w:abstractNum w:abstractNumId="11" w15:restartNumberingAfterBreak="0">
     <w:nsid w:val="75476ACD"/>
     <w:multiLevelType w:val="hybridMultilevel"/>
     <w:tmpl w:val="EBC0BBA6"/>
@@ -19562,28 +22361,52 @@
     <w:abstractNumId w:val="0"/>
   </w:num>
   <w:num w:numId="3">
+    <w:abstractNumId w:val="8"/>
+  </w:num>
+  <w:num w:numId="4">
+    <w:abstractNumId w:val="3"/>
+  </w:num>
+  <w:num w:numId="5">
+    <w:abstractNumId w:val="6"/>
+  </w:num>
+  <w:num w:numId="6">
+    <w:abstractNumId w:val="5"/>
+  </w:num>
+  <w:num w:numId="7">
+    <w:abstractNumId w:val="11"/>
+  </w:num>
+  <w:num w:numId="8">
+    <w:abstractNumId w:val="4"/>
+  </w:num>
+  <w:num w:numId="9">
+    <w:abstractNumId w:val="10"/>
+  </w:num>
+  <w:num w:numId="10">
     <w:abstractNumId w:val="7"/>
   </w:num>
-  <w:num w:numId="4">
+  <w:num w:numId="11">
+    <w:abstractNumId w:val="9"/>
+    <w:lvlOverride w:ilvl="0"/>
+    <w:lvlOverride w:ilvl="1"/>
+    <w:lvlOverride w:ilvl="2"/>
+    <w:lvlOverride w:ilvl="3"/>
+    <w:lvlOverride w:ilvl="4"/>
+    <w:lvlOverride w:ilvl="5"/>
+    <w:lvlOverride w:ilvl="6"/>
+    <w:lvlOverride w:ilvl="7"/>
+    <w:lvlOverride w:ilvl="8"/>
+  </w:num>
+  <w:num w:numId="12">
     <w:abstractNumId w:val="2"/>
-  </w:num>
-  <w:num w:numId="5">
-    <w:abstractNumId w:val="5"/>
-  </w:num>
-  <w:num w:numId="6">
-    <w:abstractNumId w:val="4"/>
-  </w:num>
-  <w:num w:numId="7">
-    <w:abstractNumId w:val="9"/>
-  </w:num>
-  <w:num w:numId="8">
-    <w:abstractNumId w:val="3"/>
-  </w:num>
-  <w:num w:numId="9">
-    <w:abstractNumId w:val="8"/>
-  </w:num>
-  <w:num w:numId="10">
-    <w:abstractNumId w:val="6"/>
+    <w:lvlOverride w:ilvl="0"/>
+    <w:lvlOverride w:ilvl="1"/>
+    <w:lvlOverride w:ilvl="2"/>
+    <w:lvlOverride w:ilvl="3"/>
+    <w:lvlOverride w:ilvl="4"/>
+    <w:lvlOverride w:ilvl="5"/>
+    <w:lvlOverride w:ilvl="6"/>
+    <w:lvlOverride w:ilvl="7"/>
+    <w:lvlOverride w:ilvl="8"/>
   </w:num>
 </w:numbering>
 </file>

</xml_diff>